<commit_message>
Split theorical document and tutorial
</commit_message>
<xml_diff>
--- a/doc/Minitutorial.docx
+++ b/doc/Minitutorial.docx
@@ -1066,2927 +1066,48 @@
         <w:ind w:left="432" w:hanging="432"/>
         <w:rPr>
           <w:rFonts w:ascii="SF Display" w:hAnsi="SF Display"/>
-          <w:noProof/>
           <w:sz w:val="32"/>
           <w:szCs w:val="32"/>
         </w:rPr>
       </w:pPr>
-      <w:r>
-        <w:rPr>
-          <w:rFonts w:ascii="SF Display" w:hAnsi="SF Display"/>
-          <w:noProof/>
-          <w:sz w:val="32"/>
-          <w:szCs w:val="32"/>
-        </w:rPr>
-        <w:t>Fundamentos teóricos</w:t>
-      </w:r>
-    </w:p>
-    <w:p>
-      <w:pPr>
-        <w:rPr>
-          <w:rFonts w:ascii="SF Display" w:hAnsi="SF Display"/>
-        </w:rPr>
-      </w:pPr>
-      <w:r>
-        <w:rPr>
-          <w:rFonts w:ascii="SF Display" w:hAnsi="SF Display"/>
-        </w:rPr>
-        <w:t>Los fundamentos teóricos necesarios para la correcta comprensi</w:t>
-      </w:r>
-      <w:r>
-        <w:rPr>
-          <w:rFonts w:ascii="SF Display" w:hAnsi="SF Display"/>
-        </w:rPr>
-        <w:t xml:space="preserve">ón de este </w:t>
-      </w:r>
-      <w:proofErr w:type="spellStart"/>
-      <w:r>
-        <w:rPr>
-          <w:rFonts w:ascii="SF Display" w:hAnsi="SF Display"/>
-        </w:rPr>
-        <w:t>minitutorial</w:t>
-      </w:r>
-      <w:proofErr w:type="spellEnd"/>
-      <w:r>
-        <w:rPr>
-          <w:rFonts w:ascii="SF Display" w:hAnsi="SF Display"/>
-        </w:rPr>
-        <w:t xml:space="preserve"> son los siguientes:</w:t>
-      </w:r>
-    </w:p>
-    <w:p>
-      <w:pPr>
-        <w:pStyle w:val="ListParagraph"/>
-        <w:numPr>
-          <w:ilvl w:val="0"/>
-          <w:numId w:val="14"/>
-        </w:numPr>
-        <w:rPr>
-          <w:rFonts w:ascii="SF Display" w:hAnsi="SF Display"/>
-        </w:rPr>
-      </w:pPr>
-      <w:r>
-        <w:rPr>
-          <w:rFonts w:ascii="SF Display" w:hAnsi="SF Display"/>
-          <w:b/>
-        </w:rPr>
-        <w:t>Swift</w:t>
-      </w:r>
-      <w:r>
-        <w:rPr>
-          <w:rFonts w:ascii="SF Display" w:hAnsi="SF Display"/>
-        </w:rPr>
-        <w:t>:</w:t>
-      </w:r>
-    </w:p>
-    <w:p>
-      <w:pPr>
-        <w:pStyle w:val="ListParagraph"/>
-        <w:numPr>
-          <w:ilvl w:val="1"/>
-          <w:numId w:val="14"/>
-        </w:numPr>
-        <w:spacing w:afterLines="40" w:after="96"/>
-        <w:contextualSpacing w:val="0"/>
-        <w:rPr>
-          <w:rFonts w:ascii="SF Display" w:hAnsi="SF Display"/>
-        </w:rPr>
-      </w:pPr>
-      <w:r>
-        <w:rPr>
-          <w:rFonts w:ascii="SF Display" w:hAnsi="SF Display"/>
-          <w:b/>
-        </w:rPr>
-        <w:t>Constantes (</w:t>
-      </w:r>
-      <w:proofErr w:type="spellStart"/>
-      <w:r>
-        <w:rPr>
-          <w:rFonts w:ascii="SF Display" w:hAnsi="SF Display"/>
-          <w:b/>
-        </w:rPr>
-        <w:t>let</w:t>
-      </w:r>
-      <w:proofErr w:type="spellEnd"/>
-      <w:r>
-        <w:rPr>
-          <w:rFonts w:ascii="SF Display" w:hAnsi="SF Display"/>
-          <w:b/>
-        </w:rPr>
-        <w:t>):</w:t>
-      </w:r>
-      <w:r>
-        <w:rPr>
-          <w:rFonts w:ascii="SF Display" w:hAnsi="SF Display"/>
-        </w:rPr>
-        <w:t xml:space="preserve"> variables inmutables.</w:t>
-      </w:r>
-    </w:p>
-    <w:p>
-      <w:pPr>
-        <w:pStyle w:val="ListParagraph"/>
-        <w:numPr>
-          <w:ilvl w:val="1"/>
-          <w:numId w:val="14"/>
-        </w:numPr>
-        <w:spacing w:afterLines="40" w:after="96"/>
-        <w:contextualSpacing w:val="0"/>
-        <w:rPr>
-          <w:rFonts w:ascii="SF Display" w:hAnsi="SF Display"/>
-        </w:rPr>
-      </w:pPr>
-      <w:proofErr w:type="spellStart"/>
-      <w:r>
-        <w:rPr>
-          <w:rFonts w:ascii="SF Display" w:hAnsi="SF Display"/>
-          <w:b/>
-        </w:rPr>
-        <w:t>Arrays</w:t>
-      </w:r>
-      <w:proofErr w:type="spellEnd"/>
-      <w:r>
-        <w:rPr>
-          <w:rFonts w:ascii="SF Display" w:hAnsi="SF Display"/>
-        </w:rPr>
-        <w:t>: conjunt</w:t>
-      </w:r>
-      <w:r>
-        <w:rPr>
-          <w:rFonts w:ascii="SF Display" w:hAnsi="SF Display"/>
-        </w:rPr>
-        <w:t xml:space="preserve">o lineal de elementos accesibles a través de índices.             </w:t>
-      </w:r>
-      <w:r>
-        <w:rPr>
-          <w:rFonts w:ascii="SF Display" w:hAnsi="SF Display"/>
-          <w:sz w:val="18"/>
-          <w:szCs w:val="18"/>
-        </w:rPr>
-        <w:t xml:space="preserve">Ejemplo: </w:t>
-      </w:r>
-      <w:proofErr w:type="spellStart"/>
-      <w:r>
-        <w:rPr>
-          <w:rFonts w:ascii="SF Display" w:hAnsi="SF Display"/>
-          <w:sz w:val="18"/>
-          <w:szCs w:val="18"/>
-        </w:rPr>
-        <w:t>meal</w:t>
-      </w:r>
-      <w:proofErr w:type="spellEnd"/>
-      <w:r>
-        <w:rPr>
-          <w:rFonts w:ascii="SF Display" w:hAnsi="SF Display"/>
-          <w:sz w:val="18"/>
-          <w:szCs w:val="18"/>
-        </w:rPr>
-        <w:t xml:space="preserve"> = [“</w:t>
-      </w:r>
-      <w:proofErr w:type="spellStart"/>
-      <w:r>
-        <w:rPr>
-          <w:rFonts w:ascii="SF Display" w:hAnsi="SF Display"/>
-          <w:sz w:val="18"/>
-          <w:szCs w:val="18"/>
-        </w:rPr>
-        <w:t>Caprese</w:t>
-      </w:r>
-      <w:proofErr w:type="spellEnd"/>
-      <w:r>
-        <w:rPr>
-          <w:rFonts w:ascii="SF Display" w:hAnsi="SF Display"/>
-          <w:sz w:val="18"/>
-          <w:szCs w:val="18"/>
-        </w:rPr>
-        <w:t xml:space="preserve"> Salad”, “</w:t>
-      </w:r>
-      <w:proofErr w:type="spellStart"/>
-      <w:r>
-        <w:rPr>
-          <w:rFonts w:ascii="SF Display" w:hAnsi="SF Display"/>
-          <w:sz w:val="18"/>
-          <w:szCs w:val="18"/>
-        </w:rPr>
-        <w:t>Chicken</w:t>
-      </w:r>
-      <w:proofErr w:type="spellEnd"/>
-      <w:r>
-        <w:rPr>
-          <w:rFonts w:ascii="SF Display" w:hAnsi="SF Display"/>
-          <w:sz w:val="18"/>
-          <w:szCs w:val="18"/>
-        </w:rPr>
-        <w:t xml:space="preserve"> and </w:t>
-      </w:r>
-      <w:proofErr w:type="spellStart"/>
-      <w:r>
-        <w:rPr>
-          <w:rFonts w:ascii="SF Display" w:hAnsi="SF Display"/>
-          <w:sz w:val="18"/>
-          <w:szCs w:val="18"/>
-        </w:rPr>
-        <w:t>Potatoes</w:t>
-      </w:r>
-      <w:proofErr w:type="spellEnd"/>
-      <w:r>
-        <w:rPr>
-          <w:rFonts w:ascii="SF Display" w:hAnsi="SF Display"/>
-          <w:sz w:val="18"/>
-          <w:szCs w:val="18"/>
-        </w:rPr>
-        <w:t>”]</w:t>
-      </w:r>
-    </w:p>
-    <w:p>
-      <w:pPr>
-        <w:pStyle w:val="ListParagraph"/>
-        <w:spacing w:afterLines="40" w:after="96"/>
-        <w:ind w:left="1440"/>
-        <w:contextualSpacing w:val="0"/>
-        <w:rPr>
-          <w:rFonts w:ascii="SF Display" w:hAnsi="SF Display"/>
-        </w:rPr>
-      </w:pPr>
-      <w:r>
-        <w:rPr>
-          <w:rFonts w:ascii="SF Display" w:hAnsi="SF Display"/>
-        </w:rPr>
-        <w:t xml:space="preserve">Utilizaremos especialmente los métodos </w:t>
-      </w:r>
-      <w:proofErr w:type="spellStart"/>
-      <w:r>
-        <w:rPr>
-          <w:rFonts w:ascii="SF Display" w:hAnsi="SF Display"/>
-          <w:b/>
-        </w:rPr>
-        <w:t>remove</w:t>
-      </w:r>
-      <w:proofErr w:type="spellEnd"/>
-      <w:r>
-        <w:rPr>
-          <w:rFonts w:ascii="SF Display" w:hAnsi="SF Display"/>
-        </w:rPr>
-        <w:t xml:space="preserve"> (actualizaciones y borrados) e </w:t>
-      </w:r>
-      <w:proofErr w:type="spellStart"/>
-      <w:proofErr w:type="gramStart"/>
-      <w:r>
-        <w:rPr>
-          <w:rFonts w:ascii="SF Display" w:hAnsi="SF Display"/>
-          <w:b/>
-        </w:rPr>
-        <w:t>index</w:t>
-      </w:r>
-      <w:proofErr w:type="spellEnd"/>
-      <w:r>
-        <w:rPr>
-          <w:rFonts w:ascii="SF Display" w:hAnsi="SF Display"/>
-        </w:rPr>
-        <w:t>(</w:t>
-      </w:r>
-      <w:proofErr w:type="gramEnd"/>
-      <w:r>
-        <w:rPr>
-          <w:rFonts w:ascii="SF Display" w:hAnsi="SF Display"/>
-        </w:rPr>
-        <w:t>of:) para identif</w:t>
-      </w:r>
-      <w:r>
-        <w:rPr>
-          <w:rFonts w:ascii="SF Display" w:hAnsi="SF Display"/>
-        </w:rPr>
-        <w:t xml:space="preserve">icar el índice de una comida </w:t>
-      </w:r>
-      <w:r>
-        <w:rPr>
-          <w:rFonts w:ascii="SF Display" w:hAnsi="SF Display"/>
-        </w:rPr>
-        <w:t>en el vector principal</w:t>
-      </w:r>
-      <w:r>
-        <w:rPr>
-          <w:rFonts w:ascii="SF Display" w:hAnsi="SF Display"/>
-        </w:rPr>
-        <w:t xml:space="preserve"> de comidas</w:t>
-      </w:r>
-      <w:r>
-        <w:rPr>
-          <w:rFonts w:ascii="SF Display" w:hAnsi="SF Display"/>
-        </w:rPr>
-        <w:t xml:space="preserve">. También utilizaremos el atributo </w:t>
-      </w:r>
-      <w:proofErr w:type="spellStart"/>
-      <w:r>
-        <w:rPr>
-          <w:rFonts w:ascii="SF Display" w:hAnsi="SF Display"/>
-          <w:b/>
-        </w:rPr>
-        <w:t>count</w:t>
-      </w:r>
-      <w:proofErr w:type="spellEnd"/>
-      <w:r>
-        <w:rPr>
-          <w:rFonts w:ascii="SF Display" w:hAnsi="SF Display"/>
-        </w:rPr>
-        <w:t xml:space="preserve"> para conocer el tamaño de un vector.</w:t>
-      </w:r>
-    </w:p>
-    <w:p>
-      <w:pPr>
-        <w:pStyle w:val="ListParagraph"/>
-        <w:numPr>
-          <w:ilvl w:val="1"/>
-          <w:numId w:val="14"/>
-        </w:numPr>
-        <w:spacing w:after="40"/>
-        <w:contextualSpacing w:val="0"/>
-        <w:rPr>
-          <w:rFonts w:ascii="SF Display" w:hAnsi="SF Display"/>
-        </w:rPr>
-      </w:pPr>
-      <w:r>
-        <w:rPr>
-          <w:rFonts w:ascii="SF Display" w:hAnsi="SF Display"/>
-          <w:b/>
-        </w:rPr>
-        <w:t>Funciones</w:t>
-      </w:r>
-      <w:r>
-        <w:rPr>
-          <w:rFonts w:ascii="SF Display" w:hAnsi="SF Display"/>
-        </w:rPr>
-        <w:t xml:space="preserve">: bloques de código con un propósito muy concreto. </w:t>
-      </w:r>
-      <w:r>
-        <w:rPr>
-          <w:rFonts w:ascii="SF Display" w:hAnsi="SF Display"/>
-        </w:rPr>
-        <w:t xml:space="preserve">Nos interesa especialmente conocer que estas funciones pueden </w:t>
-      </w:r>
-      <w:r>
-        <w:rPr>
-          <w:rFonts w:ascii="SF Display" w:hAnsi="SF Display"/>
-        </w:rPr>
-        <w:t xml:space="preserve">ser </w:t>
-      </w:r>
-      <w:r>
-        <w:rPr>
-          <w:rFonts w:ascii="SF Display" w:hAnsi="SF Display"/>
-        </w:rPr>
-        <w:t xml:space="preserve">declaradas como privadas con la palabra </w:t>
-      </w:r>
-      <w:proofErr w:type="spellStart"/>
-      <w:r>
-        <w:rPr>
-          <w:rFonts w:ascii="SF Display" w:hAnsi="SF Display"/>
-          <w:b/>
-        </w:rPr>
-        <w:t>private</w:t>
-      </w:r>
-      <w:proofErr w:type="spellEnd"/>
-      <w:r>
-        <w:rPr>
-          <w:rFonts w:ascii="SF Display" w:hAnsi="SF Display"/>
-        </w:rPr>
-        <w:t xml:space="preserve"> antes de la función.</w:t>
-      </w:r>
-    </w:p>
-    <w:p>
-      <w:pPr>
-        <w:pStyle w:val="ListParagraph"/>
-        <w:spacing w:after="40"/>
-        <w:ind w:left="1440"/>
-        <w:contextualSpacing w:val="0"/>
-        <w:rPr>
-          <w:rFonts w:ascii="SF Display" w:hAnsi="SF Display"/>
-        </w:rPr>
-      </w:pPr>
-      <w:r>
-        <w:rPr>
-          <w:rFonts w:ascii="SF Display" w:hAnsi="SF Display"/>
-        </w:rPr>
-        <w:t xml:space="preserve">También nos interesan los </w:t>
-      </w:r>
-      <w:r>
-        <w:rPr>
-          <w:rFonts w:ascii="SF Display" w:hAnsi="SF Display"/>
-          <w:b/>
-        </w:rPr>
-        <w:t>valores por defecto</w:t>
-      </w:r>
-      <w:r>
-        <w:rPr>
-          <w:rFonts w:ascii="SF Display" w:hAnsi="SF Display"/>
-        </w:rPr>
-        <w:t xml:space="preserve"> </w:t>
-      </w:r>
-      <w:r>
-        <w:rPr>
-          <w:rFonts w:ascii="SF Display" w:hAnsi="SF Display"/>
-          <w:b/>
-        </w:rPr>
-        <w:t>de los argumentos</w:t>
-      </w:r>
-      <w:r>
-        <w:rPr>
-          <w:rFonts w:ascii="SF Display" w:hAnsi="SF Display"/>
-        </w:rPr>
-        <w:t xml:space="preserve"> de la función.</w:t>
-      </w:r>
-    </w:p>
-    <w:p>
-      <w:pPr>
-        <w:pStyle w:val="ListParagraph"/>
-        <w:numPr>
-          <w:ilvl w:val="1"/>
-          <w:numId w:val="14"/>
-        </w:numPr>
-        <w:spacing w:afterLines="40" w:after="96"/>
-        <w:contextualSpacing w:val="0"/>
-        <w:rPr>
-          <w:rFonts w:ascii="SF Display" w:hAnsi="SF Display"/>
-        </w:rPr>
-      </w:pPr>
-      <w:r>
-        <w:rPr>
-          <w:rFonts w:ascii="SF Display" w:hAnsi="SF Display"/>
-          <w:b/>
-        </w:rPr>
-        <w:t>Variables opcionales (</w:t>
-      </w:r>
-      <w:proofErr w:type="spellStart"/>
-      <w:r>
-        <w:rPr>
-          <w:rFonts w:ascii="SF Display" w:hAnsi="SF Display"/>
-          <w:b/>
-        </w:rPr>
-        <w:t>Optionals</w:t>
-      </w:r>
-      <w:proofErr w:type="spellEnd"/>
-      <w:r>
-        <w:rPr>
-          <w:rFonts w:ascii="SF Display" w:hAnsi="SF Display"/>
-          <w:b/>
-        </w:rPr>
-        <w:t>):</w:t>
-      </w:r>
-      <w:r>
-        <w:rPr>
-          <w:rFonts w:ascii="SF Display" w:hAnsi="SF Display"/>
-        </w:rPr>
-        <w:t xml:space="preserve"> variables que pueden contener un valor o no (</w:t>
-      </w:r>
-      <w:proofErr w:type="spellStart"/>
-      <w:r>
-        <w:rPr>
-          <w:rFonts w:ascii="SF Display" w:hAnsi="SF Display"/>
-        </w:rPr>
-        <w:t>nil</w:t>
-      </w:r>
-      <w:proofErr w:type="spellEnd"/>
-      <w:r>
-        <w:rPr>
-          <w:rFonts w:ascii="SF Display" w:hAnsi="SF Display"/>
-        </w:rPr>
-        <w:t xml:space="preserve">). </w:t>
-      </w:r>
-      <w:r>
-        <w:rPr>
-          <w:rFonts w:ascii="SF Display" w:hAnsi="SF Display"/>
-          <w:sz w:val="18"/>
-          <w:szCs w:val="18"/>
-        </w:rPr>
-        <w:t xml:space="preserve">Ejemplo: </w:t>
-      </w:r>
-      <w:proofErr w:type="spellStart"/>
-      <w:r>
-        <w:rPr>
-          <w:rFonts w:ascii="SF Display" w:hAnsi="SF Display"/>
-          <w:sz w:val="18"/>
-          <w:szCs w:val="18"/>
-        </w:rPr>
-        <w:t>var</w:t>
-      </w:r>
-      <w:proofErr w:type="spellEnd"/>
-      <w:r>
-        <w:rPr>
-          <w:rFonts w:ascii="SF Display" w:hAnsi="SF Display"/>
-          <w:sz w:val="18"/>
-          <w:szCs w:val="18"/>
-        </w:rPr>
-        <w:t xml:space="preserve"> </w:t>
-      </w:r>
-      <w:proofErr w:type="spellStart"/>
-      <w:r>
-        <w:rPr>
-          <w:rFonts w:ascii="SF Display" w:hAnsi="SF Display"/>
-          <w:sz w:val="18"/>
-          <w:szCs w:val="18"/>
-        </w:rPr>
-        <w:t>newIndexPath</w:t>
-      </w:r>
-      <w:proofErr w:type="spellEnd"/>
-      <w:r>
-        <w:rPr>
-          <w:rFonts w:ascii="SF Display" w:hAnsi="SF Display"/>
-          <w:sz w:val="18"/>
-          <w:szCs w:val="18"/>
-        </w:rPr>
-        <w:t xml:space="preserve">: </w:t>
-      </w:r>
-      <w:proofErr w:type="spellStart"/>
-      <w:r>
-        <w:rPr>
-          <w:rFonts w:ascii="SF Display" w:hAnsi="SF Display"/>
-          <w:sz w:val="18"/>
-          <w:szCs w:val="18"/>
-        </w:rPr>
-        <w:t>IndexPath</w:t>
-      </w:r>
-      <w:proofErr w:type="spellEnd"/>
-      <w:r>
-        <w:rPr>
-          <w:rFonts w:ascii="SF Display" w:hAnsi="SF Display"/>
-          <w:sz w:val="18"/>
-          <w:szCs w:val="18"/>
-        </w:rPr>
-        <w:t>?</w:t>
-      </w:r>
-    </w:p>
-    <w:p>
-      <w:pPr>
-        <w:pStyle w:val="ListParagraph"/>
-        <w:numPr>
-          <w:ilvl w:val="1"/>
-          <w:numId w:val="14"/>
-        </w:numPr>
-        <w:spacing w:afterLines="40" w:after="96"/>
-        <w:contextualSpacing w:val="0"/>
-        <w:rPr>
-          <w:rFonts w:ascii="SF Display" w:hAnsi="SF Display"/>
-        </w:rPr>
-      </w:pPr>
-      <w:r>
-        <w:rPr>
-          <w:rFonts w:ascii="SF Display" w:hAnsi="SF Display"/>
-          <w:b/>
-        </w:rPr>
-        <w:t>Obtener el valor de una variable opcional (</w:t>
-      </w:r>
-      <w:proofErr w:type="spellStart"/>
-      <w:r>
-        <w:rPr>
-          <w:rFonts w:ascii="SF Display" w:hAnsi="SF Display"/>
-          <w:b/>
-        </w:rPr>
-        <w:t>Unwrapping</w:t>
-      </w:r>
-      <w:proofErr w:type="spellEnd"/>
-      <w:r>
-        <w:rPr>
-          <w:rFonts w:ascii="SF Display" w:hAnsi="SF Display"/>
-          <w:b/>
-        </w:rPr>
-        <w:t>):</w:t>
-      </w:r>
-      <w:r>
-        <w:rPr>
-          <w:rFonts w:ascii="SF Display" w:hAnsi="SF Display"/>
-        </w:rPr>
-        <w:t xml:space="preserve"> sea </w:t>
-      </w:r>
-      <w:proofErr w:type="spellStart"/>
-      <w:r>
-        <w:rPr>
-          <w:rFonts w:ascii="SF Display" w:hAnsi="SF Display"/>
-        </w:rPr>
-        <w:t>newIndexPath</w:t>
-      </w:r>
-      <w:proofErr w:type="spellEnd"/>
-      <w:r>
-        <w:rPr>
-          <w:rFonts w:ascii="SF Display" w:hAnsi="SF Display"/>
-        </w:rPr>
-        <w:t xml:space="preserve"> una variable opcional, accederemos a su valor con el </w:t>
-      </w:r>
-      <w:proofErr w:type="gramStart"/>
-      <w:r>
-        <w:rPr>
-          <w:rFonts w:ascii="SF Display" w:hAnsi="SF Display"/>
-        </w:rPr>
-        <w:t xml:space="preserve">carácter </w:t>
-      </w:r>
-      <w:r>
-        <w:rPr>
-          <w:rFonts w:ascii="SF Display" w:hAnsi="SF Display"/>
-        </w:rPr>
-        <w:t>!</w:t>
-      </w:r>
-      <w:proofErr w:type="gramEnd"/>
-      <w:r>
-        <w:rPr>
-          <w:rFonts w:ascii="SF Display" w:hAnsi="SF Display"/>
-        </w:rPr>
-        <w:t xml:space="preserve"> </w:t>
-      </w:r>
-      <w:r>
-        <w:rPr>
-          <w:rFonts w:ascii="SF Display" w:hAnsi="SF Display"/>
-          <w:sz w:val="18"/>
-          <w:szCs w:val="18"/>
-        </w:rPr>
-        <w:t xml:space="preserve">Ejemplo: </w:t>
-      </w:r>
-      <w:proofErr w:type="spellStart"/>
-      <w:r>
-        <w:rPr>
-          <w:rFonts w:ascii="SF Display" w:hAnsi="SF Display"/>
-          <w:sz w:val="18"/>
-          <w:szCs w:val="18"/>
-        </w:rPr>
-        <w:t>newIndexPath</w:t>
-      </w:r>
-      <w:proofErr w:type="spellEnd"/>
-      <w:r>
-        <w:rPr>
-          <w:rFonts w:ascii="SF Display" w:hAnsi="SF Display"/>
-          <w:sz w:val="18"/>
-          <w:szCs w:val="18"/>
-        </w:rPr>
-        <w:t>!</w:t>
-      </w:r>
-    </w:p>
-    <w:p>
-      <w:pPr>
-        <w:pStyle w:val="ListParagraph"/>
-        <w:numPr>
-          <w:ilvl w:val="1"/>
-          <w:numId w:val="14"/>
-        </w:numPr>
-        <w:spacing w:afterLines="40" w:after="96"/>
-        <w:contextualSpacing w:val="0"/>
-        <w:rPr>
-          <w:rFonts w:ascii="SF Display" w:hAnsi="SF Display"/>
-        </w:rPr>
-      </w:pPr>
-      <w:proofErr w:type="spellStart"/>
-      <w:r>
-        <w:rPr>
-          <w:rFonts w:ascii="SF Display" w:hAnsi="SF Display"/>
-          <w:b/>
-        </w:rPr>
-        <w:t>Unwrapping</w:t>
-      </w:r>
-      <w:proofErr w:type="spellEnd"/>
-      <w:r>
-        <w:rPr>
-          <w:rFonts w:ascii="SF Display" w:hAnsi="SF Display"/>
-          <w:b/>
-        </w:rPr>
-        <w:t xml:space="preserve"> mediante </w:t>
-      </w:r>
-      <w:proofErr w:type="spellStart"/>
-      <w:r>
-        <w:rPr>
-          <w:rFonts w:ascii="SF Display" w:hAnsi="SF Display"/>
-          <w:b/>
-        </w:rPr>
-        <w:t>Optional</w:t>
-      </w:r>
-      <w:proofErr w:type="spellEnd"/>
-      <w:r>
-        <w:rPr>
-          <w:rFonts w:ascii="SF Display" w:hAnsi="SF Display"/>
-          <w:b/>
-        </w:rPr>
-        <w:t xml:space="preserve"> </w:t>
-      </w:r>
-      <w:proofErr w:type="spellStart"/>
-      <w:r>
-        <w:rPr>
-          <w:rFonts w:ascii="SF Display" w:hAnsi="SF Display"/>
-          <w:b/>
-        </w:rPr>
-        <w:t>Binding</w:t>
-      </w:r>
-      <w:proofErr w:type="spellEnd"/>
-      <w:r>
-        <w:rPr>
-          <w:rFonts w:ascii="SF Display" w:hAnsi="SF Display"/>
-          <w:b/>
-        </w:rPr>
-        <w:t xml:space="preserve"> (en una estructura </w:t>
-      </w:r>
-      <w:proofErr w:type="spellStart"/>
-      <w:r>
-        <w:rPr>
-          <w:rFonts w:ascii="SF Display" w:hAnsi="SF Display"/>
-          <w:b/>
-        </w:rPr>
-        <w:t>if</w:t>
-      </w:r>
-      <w:proofErr w:type="spellEnd"/>
-      <w:r>
-        <w:rPr>
-          <w:rFonts w:ascii="SF Display" w:hAnsi="SF Display"/>
-          <w:b/>
-        </w:rPr>
-        <w:t>):</w:t>
-      </w:r>
-      <w:r>
-        <w:rPr>
-          <w:rFonts w:ascii="SF Display" w:hAnsi="SF Display"/>
-        </w:rPr>
-        <w:t xml:space="preserve"> de esta forma podemos acceder al interior de una estructura </w:t>
-      </w:r>
-      <w:proofErr w:type="spellStart"/>
-      <w:r>
-        <w:rPr>
-          <w:rFonts w:ascii="SF Display" w:hAnsi="SF Display"/>
-        </w:rPr>
-        <w:t>if</w:t>
-      </w:r>
-      <w:proofErr w:type="spellEnd"/>
-      <w:r>
-        <w:rPr>
-          <w:rFonts w:ascii="SF Display" w:hAnsi="SF Display"/>
-        </w:rPr>
-        <w:t xml:space="preserve"> si la variable tiene un valor distinto de nulo. Ejemplo:</w:t>
-      </w:r>
-    </w:p>
-    <w:p>
-      <w:pPr>
-        <w:spacing w:afterLines="40" w:after="96"/>
-        <w:ind w:left="744" w:firstLine="696"/>
-        <w:jc w:val="center"/>
-        <w:rPr>
-          <w:rFonts w:ascii="SF Display" w:hAnsi="SF Display"/>
-          <w:sz w:val="18"/>
-          <w:szCs w:val="18"/>
-          <w:lang w:val="en-US"/>
-        </w:rPr>
-      </w:pPr>
-      <w:proofErr w:type="gramStart"/>
-      <w:r>
-        <w:rPr>
-          <w:rFonts w:ascii="SF Display" w:hAnsi="SF Display"/>
-          <w:sz w:val="18"/>
-          <w:szCs w:val="18"/>
-          <w:lang w:val="en-US"/>
-        </w:rPr>
-        <w:t>if</w:t>
-      </w:r>
-      <w:proofErr w:type="gramEnd"/>
-      <w:r>
-        <w:rPr>
-          <w:rFonts w:ascii="SF Display" w:hAnsi="SF Display"/>
-          <w:sz w:val="18"/>
-          <w:szCs w:val="18"/>
-          <w:lang w:val="en-US"/>
-        </w:rPr>
-        <w:t xml:space="preserve"> let index = </w:t>
-      </w:r>
-      <w:proofErr w:type="spellStart"/>
-      <w:r>
-        <w:rPr>
-          <w:rFonts w:ascii="SF Display" w:hAnsi="SF Display"/>
-          <w:sz w:val="18"/>
-          <w:szCs w:val="18"/>
-          <w:lang w:val="en-US"/>
-        </w:rPr>
-        <w:t>newIndexPath</w:t>
-      </w:r>
-      <w:proofErr w:type="spellEnd"/>
-      <w:r>
-        <w:rPr>
-          <w:rFonts w:ascii="SF Display" w:hAnsi="SF Display"/>
-          <w:sz w:val="18"/>
-          <w:szCs w:val="18"/>
-          <w:lang w:val="en-US"/>
-        </w:rPr>
-        <w:t xml:space="preserve"> {  /* TO DO, index no </w:t>
-      </w:r>
-      <w:proofErr w:type="spellStart"/>
-      <w:r>
-        <w:rPr>
-          <w:rFonts w:ascii="SF Display" w:hAnsi="SF Display"/>
-          <w:sz w:val="18"/>
-          <w:szCs w:val="18"/>
-          <w:lang w:val="en-US"/>
-        </w:rPr>
-        <w:t>nulo</w:t>
-      </w:r>
-      <w:proofErr w:type="spellEnd"/>
-      <w:r>
-        <w:rPr>
-          <w:rFonts w:ascii="SF Display" w:hAnsi="SF Display"/>
-          <w:sz w:val="18"/>
-          <w:szCs w:val="18"/>
-          <w:lang w:val="en-US"/>
-        </w:rPr>
-        <w:t>. */ }</w:t>
-      </w:r>
-    </w:p>
-    <w:p>
-      <w:pPr>
-        <w:pStyle w:val="ListParagraph"/>
-        <w:numPr>
-          <w:ilvl w:val="1"/>
-          <w:numId w:val="14"/>
-        </w:numPr>
-        <w:spacing w:afterLines="40" w:after="96"/>
-        <w:contextualSpacing w:val="0"/>
-        <w:rPr>
-          <w:rFonts w:ascii="SF Display" w:hAnsi="SF Display"/>
-        </w:rPr>
-      </w:pPr>
-      <w:r>
-        <w:rPr>
-          <w:rFonts w:ascii="SF Display" w:hAnsi="SF Display"/>
-          <w:b/>
-        </w:rPr>
-        <w:t>Funciones como parámetro de otras funciones</w:t>
-      </w:r>
-      <w:r>
-        <w:rPr>
-          <w:rFonts w:ascii="SF Display" w:hAnsi="SF Display"/>
-        </w:rPr>
-        <w:t>: lo utilizaremos para filtrar la comida despu</w:t>
-      </w:r>
-      <w:r>
-        <w:rPr>
-          <w:rFonts w:ascii="SF Display" w:hAnsi="SF Display"/>
-        </w:rPr>
-        <w:t>és de una búsqueda. Nosotros además especificaremos una función lambda.</w:t>
-      </w:r>
-    </w:p>
-    <w:p>
-      <w:pPr>
-        <w:pStyle w:val="ListParagraph"/>
-        <w:numPr>
-          <w:ilvl w:val="1"/>
-          <w:numId w:val="14"/>
-        </w:numPr>
-        <w:spacing w:afterLines="40" w:after="96"/>
-        <w:contextualSpacing w:val="0"/>
-        <w:rPr>
-          <w:rFonts w:ascii="SF Display" w:hAnsi="SF Display"/>
-        </w:rPr>
-      </w:pPr>
-      <w:r>
-        <w:rPr>
-          <w:rFonts w:ascii="SF Display" w:hAnsi="SF Display"/>
-          <w:b/>
-        </w:rPr>
-        <w:t>Funciones lambda (</w:t>
-      </w:r>
-      <w:proofErr w:type="spellStart"/>
-      <w:r>
-        <w:rPr>
-          <w:rFonts w:ascii="SF Display" w:hAnsi="SF Display"/>
-          <w:b/>
-        </w:rPr>
-        <w:t>Closure</w:t>
-      </w:r>
-      <w:proofErr w:type="spellEnd"/>
-      <w:r>
-        <w:rPr>
-          <w:rFonts w:ascii="SF Display" w:hAnsi="SF Display"/>
-          <w:b/>
-        </w:rPr>
-        <w:t xml:space="preserve">): </w:t>
-      </w:r>
-      <w:r>
-        <w:rPr>
-          <w:rFonts w:ascii="SF Display" w:hAnsi="SF Display"/>
-        </w:rPr>
-        <w:t>nos permite crear funciones locales que se pueden utilizar como argumentos. La sintaxis es la siguiente:</w:t>
-      </w:r>
-    </w:p>
-    <w:p>
-      <w:pPr>
-        <w:tabs>
-          <w:tab w:val="left" w:pos="916"/>
-          <w:tab w:val="left" w:pos="1832"/>
-          <w:tab w:val="left" w:pos="2748"/>
-          <w:tab w:val="left" w:pos="3664"/>
-          <w:tab w:val="left" w:pos="4580"/>
-          <w:tab w:val="left" w:pos="5496"/>
-          <w:tab w:val="left" w:pos="6412"/>
-          <w:tab w:val="left" w:pos="7328"/>
-          <w:tab w:val="left" w:pos="8244"/>
-          <w:tab w:val="left" w:pos="9160"/>
-          <w:tab w:val="left" w:pos="10076"/>
-          <w:tab w:val="left" w:pos="10992"/>
-          <w:tab w:val="left" w:pos="11908"/>
-          <w:tab w:val="left" w:pos="12824"/>
-          <w:tab w:val="left" w:pos="13740"/>
-          <w:tab w:val="left" w:pos="14656"/>
-        </w:tabs>
-        <w:spacing w:afterLines="40" w:after="96" w:line="240" w:lineRule="auto"/>
-        <w:ind w:left="720"/>
-        <w:textAlignment w:val="baseline"/>
-        <w:rPr>
-          <w:rFonts w:ascii="SF Display" w:eastAsia="Times New Roman" w:hAnsi="SF Display" w:cs="Courier New"/>
-          <w:color w:val="000000"/>
-          <w:sz w:val="18"/>
-          <w:szCs w:val="18"/>
-          <w:lang w:val="en-US" w:eastAsia="es-ES"/>
-        </w:rPr>
-      </w:pPr>
-      <w:r>
-        <w:rPr>
-          <w:rFonts w:ascii="Courier New" w:eastAsia="Times New Roman" w:hAnsi="Courier New" w:cs="Courier New"/>
-          <w:color w:val="000000"/>
-          <w:sz w:val="18"/>
-          <w:szCs w:val="18"/>
-          <w:lang w:eastAsia="es-ES"/>
-        </w:rPr>
-        <w:tab/>
-      </w:r>
-      <w:r>
-        <w:rPr>
-          <w:rFonts w:ascii="Courier New" w:eastAsia="Times New Roman" w:hAnsi="Courier New" w:cs="Courier New"/>
-          <w:color w:val="000000"/>
-          <w:sz w:val="18"/>
-          <w:szCs w:val="18"/>
-          <w:lang w:eastAsia="es-ES"/>
-        </w:rPr>
-        <w:tab/>
-      </w:r>
-      <w:proofErr w:type="gramStart"/>
-      <w:r>
-        <w:rPr>
-          <w:rFonts w:ascii="SF Display" w:eastAsia="Times New Roman" w:hAnsi="SF Display" w:cs="Courier New"/>
-          <w:color w:val="000000"/>
-          <w:sz w:val="18"/>
-          <w:szCs w:val="18"/>
-          <w:lang w:val="en-US" w:eastAsia="es-ES"/>
-        </w:rPr>
-        <w:t>{ (</w:t>
-      </w:r>
-      <w:proofErr w:type="gramEnd"/>
-      <w:r>
-        <w:rPr>
-          <w:rFonts w:ascii="SF Display" w:eastAsia="Times New Roman" w:hAnsi="SF Display" w:cs="Courier New"/>
-          <w:iCs/>
-          <w:color w:val="000000"/>
-          <w:sz w:val="18"/>
-          <w:szCs w:val="18"/>
-          <w:bdr w:val="single" w:sz="6" w:space="2" w:color="C4D4F1" w:frame="1"/>
-          <w:shd w:val="clear" w:color="auto" w:fill="E9EFFA"/>
-          <w:lang w:val="en-US" w:eastAsia="es-ES"/>
-        </w:rPr>
-        <w:t>parameters</w:t>
-      </w:r>
-      <w:r>
-        <w:rPr>
-          <w:rFonts w:ascii="SF Display" w:eastAsia="Times New Roman" w:hAnsi="SF Display" w:cs="Courier New"/>
-          <w:color w:val="000000"/>
-          <w:sz w:val="18"/>
-          <w:szCs w:val="18"/>
-          <w:lang w:val="en-US" w:eastAsia="es-ES"/>
-        </w:rPr>
-        <w:t xml:space="preserve">) -&gt; </w:t>
-      </w:r>
-      <w:r>
-        <w:rPr>
-          <w:rFonts w:ascii="SF Display" w:eastAsia="Times New Roman" w:hAnsi="SF Display" w:cs="Courier New"/>
-          <w:iCs/>
-          <w:color w:val="000000"/>
-          <w:sz w:val="18"/>
-          <w:szCs w:val="18"/>
-          <w:bdr w:val="single" w:sz="6" w:space="2" w:color="C4D4F1" w:frame="1"/>
-          <w:shd w:val="clear" w:color="auto" w:fill="E9EFFA"/>
-          <w:lang w:val="en-US" w:eastAsia="es-ES"/>
-        </w:rPr>
-        <w:t>return type</w:t>
-      </w:r>
-      <w:r>
-        <w:rPr>
-          <w:rFonts w:ascii="SF Display" w:eastAsia="Times New Roman" w:hAnsi="SF Display" w:cs="Courier New"/>
-          <w:color w:val="000000"/>
-          <w:sz w:val="18"/>
-          <w:szCs w:val="18"/>
-          <w:lang w:val="en-US" w:eastAsia="es-ES"/>
-        </w:rPr>
-        <w:t xml:space="preserve"> </w:t>
-      </w:r>
-      <w:r>
-        <w:rPr>
-          <w:rFonts w:ascii="SF Display" w:eastAsia="Times New Roman" w:hAnsi="SF Display" w:cs="Courier New"/>
-          <w:color w:val="AA3391"/>
-          <w:sz w:val="18"/>
-          <w:szCs w:val="18"/>
-          <w:bdr w:val="none" w:sz="0" w:space="0" w:color="auto" w:frame="1"/>
-          <w:lang w:val="en-US" w:eastAsia="es-ES"/>
-        </w:rPr>
-        <w:t>in</w:t>
-      </w:r>
-    </w:p>
-    <w:p>
-      <w:pPr>
-        <w:tabs>
-          <w:tab w:val="left" w:pos="916"/>
-          <w:tab w:val="left" w:pos="1832"/>
-          <w:tab w:val="left" w:pos="2748"/>
-          <w:tab w:val="left" w:pos="3664"/>
-          <w:tab w:val="left" w:pos="4580"/>
-          <w:tab w:val="left" w:pos="5496"/>
-          <w:tab w:val="left" w:pos="6412"/>
-          <w:tab w:val="left" w:pos="7328"/>
-          <w:tab w:val="left" w:pos="8244"/>
-          <w:tab w:val="left" w:pos="9160"/>
-          <w:tab w:val="left" w:pos="10076"/>
-          <w:tab w:val="left" w:pos="10992"/>
-          <w:tab w:val="left" w:pos="11908"/>
-          <w:tab w:val="left" w:pos="12824"/>
-          <w:tab w:val="left" w:pos="13740"/>
-          <w:tab w:val="left" w:pos="14656"/>
-        </w:tabs>
-        <w:spacing w:afterLines="40" w:after="96" w:line="240" w:lineRule="auto"/>
-        <w:ind w:left="720"/>
-        <w:textAlignment w:val="baseline"/>
-        <w:rPr>
-          <w:rFonts w:ascii="SF Display" w:eastAsia="Times New Roman" w:hAnsi="SF Display" w:cs="Courier New"/>
-          <w:color w:val="000000"/>
-          <w:sz w:val="18"/>
-          <w:szCs w:val="18"/>
-          <w:lang w:val="en-US" w:eastAsia="es-ES"/>
-        </w:rPr>
-      </w:pPr>
-      <w:r>
-        <w:rPr>
-          <w:rFonts w:ascii="SF Display" w:eastAsia="Times New Roman" w:hAnsi="SF Display" w:cs="Courier New"/>
-          <w:color w:val="000000"/>
-          <w:sz w:val="18"/>
-          <w:szCs w:val="18"/>
-          <w:lang w:val="en-US" w:eastAsia="es-ES"/>
-        </w:rPr>
-        <w:t xml:space="preserve">   </w:t>
-      </w:r>
-      <w:r>
-        <w:rPr>
-          <w:rFonts w:ascii="SF Display" w:eastAsia="Times New Roman" w:hAnsi="SF Display" w:cs="Courier New"/>
-          <w:color w:val="000000"/>
-          <w:sz w:val="18"/>
-          <w:szCs w:val="18"/>
-          <w:lang w:val="en-US" w:eastAsia="es-ES"/>
-        </w:rPr>
-        <w:tab/>
-      </w:r>
-      <w:r>
-        <w:rPr>
-          <w:rFonts w:ascii="SF Display" w:eastAsia="Times New Roman" w:hAnsi="SF Display" w:cs="Courier New"/>
-          <w:color w:val="000000"/>
-          <w:sz w:val="18"/>
-          <w:szCs w:val="18"/>
-          <w:lang w:val="en-US" w:eastAsia="es-ES"/>
-        </w:rPr>
-        <w:tab/>
-        <w:t xml:space="preserve"> </w:t>
-      </w:r>
-      <w:r>
-        <w:rPr>
-          <w:rFonts w:ascii="SF Display" w:eastAsia="Times New Roman" w:hAnsi="SF Display" w:cs="Courier New"/>
-          <w:color w:val="000000"/>
-          <w:sz w:val="18"/>
-          <w:szCs w:val="18"/>
-          <w:lang w:val="en-US" w:eastAsia="es-ES"/>
-        </w:rPr>
-        <w:t xml:space="preserve">              </w:t>
-      </w:r>
-      <w:proofErr w:type="gramStart"/>
-      <w:r>
-        <w:rPr>
-          <w:rFonts w:ascii="SF Display" w:eastAsia="Times New Roman" w:hAnsi="SF Display" w:cs="Courier New"/>
-          <w:iCs/>
-          <w:color w:val="000000"/>
-          <w:sz w:val="18"/>
-          <w:szCs w:val="18"/>
-          <w:bdr w:val="single" w:sz="6" w:space="2" w:color="C4D4F1" w:frame="1"/>
-          <w:shd w:val="clear" w:color="auto" w:fill="E9EFFA"/>
-          <w:lang w:val="en-US" w:eastAsia="es-ES"/>
-        </w:rPr>
-        <w:t>statements</w:t>
-      </w:r>
-      <w:proofErr w:type="gramEnd"/>
-    </w:p>
-    <w:p>
-      <w:pPr>
-        <w:tabs>
-          <w:tab w:val="left" w:pos="916"/>
-          <w:tab w:val="left" w:pos="1832"/>
-          <w:tab w:val="left" w:pos="2748"/>
-          <w:tab w:val="left" w:pos="3664"/>
-          <w:tab w:val="left" w:pos="4580"/>
-          <w:tab w:val="left" w:pos="5496"/>
-          <w:tab w:val="left" w:pos="6412"/>
-          <w:tab w:val="left" w:pos="7328"/>
-          <w:tab w:val="left" w:pos="8244"/>
-          <w:tab w:val="left" w:pos="9160"/>
-          <w:tab w:val="left" w:pos="10076"/>
-          <w:tab w:val="left" w:pos="10992"/>
-          <w:tab w:val="left" w:pos="11908"/>
-          <w:tab w:val="left" w:pos="12824"/>
-          <w:tab w:val="left" w:pos="13740"/>
-          <w:tab w:val="left" w:pos="14656"/>
-        </w:tabs>
-        <w:spacing w:afterLines="40" w:after="96" w:line="240" w:lineRule="auto"/>
-        <w:ind w:left="720"/>
-        <w:textAlignment w:val="baseline"/>
-        <w:rPr>
-          <w:rFonts w:ascii="SF Display" w:eastAsia="Times New Roman" w:hAnsi="SF Display" w:cs="Courier New"/>
-          <w:color w:val="000000"/>
-          <w:sz w:val="18"/>
-          <w:szCs w:val="18"/>
-          <w:lang w:eastAsia="es-ES"/>
-        </w:rPr>
-      </w:pPr>
-      <w:r>
-        <w:rPr>
-          <w:rFonts w:ascii="SF Display" w:eastAsia="Times New Roman" w:hAnsi="SF Display" w:cs="Courier New"/>
-          <w:color w:val="000000"/>
-          <w:sz w:val="18"/>
-          <w:szCs w:val="18"/>
-          <w:lang w:val="en-US" w:eastAsia="es-ES"/>
-        </w:rPr>
-        <w:tab/>
-      </w:r>
-      <w:r>
-        <w:rPr>
-          <w:rFonts w:ascii="SF Display" w:eastAsia="Times New Roman" w:hAnsi="SF Display" w:cs="Courier New"/>
-          <w:color w:val="000000"/>
-          <w:sz w:val="18"/>
-          <w:szCs w:val="18"/>
-          <w:lang w:val="en-US" w:eastAsia="es-ES"/>
-        </w:rPr>
-        <w:tab/>
-      </w:r>
-      <w:r>
-        <w:rPr>
-          <w:rFonts w:ascii="SF Display" w:eastAsia="Times New Roman" w:hAnsi="SF Display" w:cs="Courier New"/>
-          <w:color w:val="000000"/>
-          <w:sz w:val="18"/>
-          <w:szCs w:val="18"/>
-          <w:lang w:eastAsia="es-ES"/>
-        </w:rPr>
-        <w:t>}</w:t>
-      </w:r>
-    </w:p>
-    <w:p>
-      <w:pPr>
-        <w:pStyle w:val="ListParagraph"/>
-        <w:numPr>
-          <w:ilvl w:val="1"/>
-          <w:numId w:val="14"/>
-        </w:numPr>
-        <w:tabs>
-          <w:tab w:val="left" w:pos="916"/>
-          <w:tab w:val="left" w:pos="1832"/>
-          <w:tab w:val="left" w:pos="2748"/>
-          <w:tab w:val="left" w:pos="3664"/>
-          <w:tab w:val="left" w:pos="4580"/>
-          <w:tab w:val="left" w:pos="5496"/>
-          <w:tab w:val="left" w:pos="6412"/>
-          <w:tab w:val="left" w:pos="7328"/>
-          <w:tab w:val="left" w:pos="8244"/>
-          <w:tab w:val="left" w:pos="9160"/>
-          <w:tab w:val="left" w:pos="10076"/>
-          <w:tab w:val="left" w:pos="10992"/>
-          <w:tab w:val="left" w:pos="11908"/>
-          <w:tab w:val="left" w:pos="12824"/>
-          <w:tab w:val="left" w:pos="13740"/>
-          <w:tab w:val="left" w:pos="14656"/>
-        </w:tabs>
-        <w:spacing w:afterLines="40" w:after="96" w:line="240" w:lineRule="auto"/>
-        <w:contextualSpacing w:val="0"/>
-        <w:textAlignment w:val="baseline"/>
-        <w:rPr>
-          <w:rFonts w:ascii="SF Display" w:eastAsia="Times New Roman" w:hAnsi="SF Display" w:cs="Courier New"/>
-          <w:color w:val="000000"/>
-          <w:lang w:eastAsia="es-ES"/>
-        </w:rPr>
-      </w:pPr>
-      <w:r>
-        <w:rPr>
-          <w:rFonts w:ascii="SF Display" w:eastAsia="Times New Roman" w:hAnsi="SF Display" w:cs="Courier New"/>
-          <w:b/>
-          <w:color w:val="000000"/>
-          <w:lang w:eastAsia="es-ES"/>
-        </w:rPr>
-        <w:t>Protocolo</w:t>
-      </w:r>
-      <w:r>
-        <w:rPr>
-          <w:rFonts w:ascii="SF Display" w:eastAsia="Times New Roman" w:hAnsi="SF Display" w:cs="Courier New"/>
-          <w:color w:val="000000"/>
-          <w:lang w:eastAsia="es-ES"/>
-        </w:rPr>
-        <w:t xml:space="preserve">: </w:t>
-      </w:r>
-      <w:r>
-        <w:rPr>
-          <w:rFonts w:ascii="SF Display" w:eastAsia="Times New Roman" w:hAnsi="SF Display" w:cs="Courier New"/>
-          <w:color w:val="000000"/>
-          <w:lang w:eastAsia="es-ES"/>
-        </w:rPr>
-        <w:t xml:space="preserve">Define un modelo mediante propiedades y métodos necesarios para realizar una tarea concreta. </w:t>
-      </w:r>
-      <w:proofErr w:type="spellStart"/>
-      <w:r>
-        <w:rPr>
-          <w:rFonts w:ascii="SF Display" w:eastAsia="Times New Roman" w:hAnsi="SF Display" w:cs="Courier New"/>
-          <w:color w:val="000000"/>
-          <w:lang w:val="en" w:eastAsia="es-ES"/>
-        </w:rPr>
-        <w:t>Es</w:t>
-      </w:r>
-      <w:proofErr w:type="spellEnd"/>
-      <w:r>
-        <w:rPr>
-          <w:rFonts w:ascii="SF Display" w:eastAsia="Times New Roman" w:hAnsi="SF Display" w:cs="Courier New"/>
-          <w:color w:val="000000"/>
-          <w:lang w:val="en" w:eastAsia="es-ES"/>
-        </w:rPr>
-        <w:t xml:space="preserve"> similar al </w:t>
-      </w:r>
-      <w:proofErr w:type="spellStart"/>
-      <w:r>
-        <w:rPr>
-          <w:rFonts w:ascii="SF Display" w:eastAsia="Times New Roman" w:hAnsi="SF Display" w:cs="Courier New"/>
-          <w:color w:val="000000"/>
-          <w:lang w:val="en" w:eastAsia="es-ES"/>
-        </w:rPr>
-        <w:t>concepto</w:t>
-      </w:r>
-      <w:proofErr w:type="spellEnd"/>
-      <w:r>
-        <w:rPr>
-          <w:rFonts w:ascii="SF Display" w:eastAsia="Times New Roman" w:hAnsi="SF Display" w:cs="Courier New"/>
-          <w:color w:val="000000"/>
-          <w:lang w:val="en" w:eastAsia="es-ES"/>
-        </w:rPr>
-        <w:t xml:space="preserve"> de </w:t>
-      </w:r>
-      <w:proofErr w:type="spellStart"/>
-      <w:r>
-        <w:rPr>
-          <w:rFonts w:ascii="SF Display" w:eastAsia="Times New Roman" w:hAnsi="SF Display" w:cs="Courier New"/>
-          <w:color w:val="000000"/>
-          <w:lang w:val="en" w:eastAsia="es-ES"/>
-        </w:rPr>
-        <w:t>interfaz</w:t>
-      </w:r>
-      <w:proofErr w:type="spellEnd"/>
-      <w:r>
-        <w:rPr>
-          <w:rFonts w:ascii="SF Display" w:eastAsia="Times New Roman" w:hAnsi="SF Display" w:cs="Courier New"/>
-          <w:color w:val="000000"/>
-          <w:lang w:val="en" w:eastAsia="es-ES"/>
-        </w:rPr>
-        <w:t>.</w:t>
-      </w:r>
-    </w:p>
-    <w:p>
-      <w:pPr>
-        <w:pStyle w:val="ListParagraph"/>
-        <w:tabs>
-          <w:tab w:val="left" w:pos="916"/>
-          <w:tab w:val="left" w:pos="1832"/>
-          <w:tab w:val="left" w:pos="2748"/>
-          <w:tab w:val="left" w:pos="3664"/>
-          <w:tab w:val="left" w:pos="4580"/>
-          <w:tab w:val="left" w:pos="5496"/>
-          <w:tab w:val="left" w:pos="6412"/>
-          <w:tab w:val="left" w:pos="7328"/>
-          <w:tab w:val="left" w:pos="8244"/>
-          <w:tab w:val="left" w:pos="9160"/>
-          <w:tab w:val="left" w:pos="10076"/>
-          <w:tab w:val="left" w:pos="10992"/>
-          <w:tab w:val="left" w:pos="11908"/>
-          <w:tab w:val="left" w:pos="12824"/>
-          <w:tab w:val="left" w:pos="13740"/>
-          <w:tab w:val="left" w:pos="14656"/>
-        </w:tabs>
-        <w:spacing w:afterLines="40" w:after="96" w:line="240" w:lineRule="auto"/>
-        <w:ind w:left="1440"/>
-        <w:contextualSpacing w:val="0"/>
-        <w:textAlignment w:val="baseline"/>
-        <w:rPr>
-          <w:rFonts w:ascii="SF Display" w:eastAsia="Times New Roman" w:hAnsi="SF Display" w:cs="Courier New"/>
-          <w:color w:val="000000"/>
-          <w:sz w:val="18"/>
-          <w:szCs w:val="18"/>
-          <w:lang w:eastAsia="es-ES"/>
-        </w:rPr>
-      </w:pPr>
-      <w:r>
-        <w:rPr>
-          <w:rFonts w:ascii="SF Display" w:eastAsia="Times New Roman" w:hAnsi="SF Display" w:cs="Courier New"/>
-          <w:color w:val="000000"/>
-          <w:sz w:val="18"/>
-          <w:szCs w:val="18"/>
-          <w:lang w:eastAsia="es-ES"/>
-        </w:rPr>
-        <w:t>Ejemplo:</w:t>
-      </w:r>
-    </w:p>
-    <w:p>
-      <w:pPr>
-        <w:pStyle w:val="ListParagraph"/>
-        <w:tabs>
-          <w:tab w:val="left" w:pos="916"/>
-          <w:tab w:val="left" w:pos="1832"/>
-          <w:tab w:val="left" w:pos="2748"/>
-          <w:tab w:val="left" w:pos="3664"/>
-          <w:tab w:val="left" w:pos="4580"/>
-          <w:tab w:val="left" w:pos="5496"/>
-          <w:tab w:val="left" w:pos="6412"/>
-          <w:tab w:val="left" w:pos="7328"/>
-          <w:tab w:val="left" w:pos="8244"/>
-          <w:tab w:val="left" w:pos="9160"/>
-          <w:tab w:val="left" w:pos="10076"/>
-          <w:tab w:val="left" w:pos="10992"/>
-          <w:tab w:val="left" w:pos="11908"/>
-          <w:tab w:val="left" w:pos="12824"/>
-          <w:tab w:val="left" w:pos="13740"/>
-          <w:tab w:val="left" w:pos="14656"/>
-        </w:tabs>
-        <w:spacing w:afterLines="40" w:after="96" w:line="240" w:lineRule="auto"/>
-        <w:ind w:left="1440"/>
-        <w:contextualSpacing w:val="0"/>
-        <w:textAlignment w:val="baseline"/>
-        <w:rPr>
-          <w:rFonts w:ascii="SF Display" w:eastAsia="Times New Roman" w:hAnsi="SF Display" w:cs="Courier New"/>
-          <w:color w:val="000000"/>
-          <w:lang w:eastAsia="es-ES"/>
-        </w:rPr>
-      </w:pPr>
-    </w:p>
-    <w:p>
-      <w:pPr>
-        <w:pStyle w:val="ListParagraph"/>
-        <w:tabs>
-          <w:tab w:val="left" w:pos="916"/>
-          <w:tab w:val="left" w:pos="1832"/>
-          <w:tab w:val="left" w:pos="2748"/>
-          <w:tab w:val="left" w:pos="3664"/>
-          <w:tab w:val="left" w:pos="4580"/>
-          <w:tab w:val="left" w:pos="5496"/>
-          <w:tab w:val="left" w:pos="6412"/>
-          <w:tab w:val="left" w:pos="7328"/>
-          <w:tab w:val="left" w:pos="8244"/>
-          <w:tab w:val="left" w:pos="9160"/>
-          <w:tab w:val="left" w:pos="10076"/>
-          <w:tab w:val="left" w:pos="10992"/>
-          <w:tab w:val="left" w:pos="11908"/>
-          <w:tab w:val="left" w:pos="12824"/>
-          <w:tab w:val="left" w:pos="13740"/>
-          <w:tab w:val="left" w:pos="14656"/>
-        </w:tabs>
-        <w:spacing w:afterLines="40" w:after="96" w:line="240" w:lineRule="auto"/>
-        <w:textAlignment w:val="baseline"/>
-        <w:rPr>
-          <w:rFonts w:ascii="SF Display" w:eastAsia="Times New Roman" w:hAnsi="SF Display" w:cs="Courier New"/>
-          <w:color w:val="000000"/>
-          <w:sz w:val="18"/>
-          <w:szCs w:val="18"/>
-          <w:lang w:eastAsia="es-ES"/>
-        </w:rPr>
-      </w:pPr>
-      <w:r>
-        <w:rPr>
-          <w:rFonts w:ascii="SF Display" w:eastAsia="Times New Roman" w:hAnsi="SF Display" w:cs="Courier New"/>
-          <w:color w:val="000000"/>
-          <w:lang w:val="en-US" w:eastAsia="es-ES"/>
-        </w:rPr>
-        <w:lastRenderedPageBreak/>
-        <w:tab/>
-      </w:r>
-      <w:r>
-        <w:rPr>
-          <w:rFonts w:ascii="SF Display" w:eastAsia="Times New Roman" w:hAnsi="SF Display" w:cs="Courier New"/>
-          <w:color w:val="000000"/>
-          <w:sz w:val="18"/>
-          <w:szCs w:val="18"/>
-          <w:lang w:val="en-US" w:eastAsia="es-ES"/>
-        </w:rPr>
-        <w:t xml:space="preserve">            </w:t>
-      </w:r>
-      <w:proofErr w:type="gramStart"/>
-      <w:r>
-        <w:rPr>
-          <w:rFonts w:ascii="SF Display" w:eastAsia="Times New Roman" w:hAnsi="SF Display" w:cs="Courier New"/>
-          <w:color w:val="000000"/>
-          <w:sz w:val="18"/>
-          <w:szCs w:val="18"/>
-          <w:lang w:val="en-US" w:eastAsia="es-ES"/>
-        </w:rPr>
-        <w:t>protocol</w:t>
-      </w:r>
-      <w:proofErr w:type="gramEnd"/>
-      <w:r>
-        <w:rPr>
-          <w:rFonts w:ascii="SF Display" w:eastAsia="Times New Roman" w:hAnsi="SF Display" w:cs="Courier New"/>
-          <w:color w:val="000000"/>
-          <w:sz w:val="18"/>
-          <w:szCs w:val="18"/>
-          <w:lang w:val="en-US" w:eastAsia="es-ES"/>
-        </w:rPr>
-        <w:t xml:space="preserve"> </w:t>
-      </w:r>
-      <w:proofErr w:type="spellStart"/>
-      <w:r>
-        <w:rPr>
-          <w:rFonts w:ascii="SF Display" w:eastAsia="Times New Roman" w:hAnsi="SF Display" w:cs="Courier New"/>
-          <w:bCs/>
-          <w:color w:val="000000"/>
-          <w:sz w:val="18"/>
-          <w:szCs w:val="18"/>
-          <w:lang w:val="en-US" w:eastAsia="es-ES"/>
-        </w:rPr>
-        <w:t>UISearchResultsUpdating</w:t>
-      </w:r>
-      <w:proofErr w:type="spellEnd"/>
-      <w:r>
-        <w:rPr>
-          <w:rFonts w:ascii="SF Display" w:eastAsia="Times New Roman" w:hAnsi="SF Display" w:cs="Courier New"/>
-          <w:color w:val="000000"/>
-          <w:sz w:val="18"/>
-          <w:szCs w:val="18"/>
-          <w:lang w:val="en-US" w:eastAsia="es-ES"/>
-        </w:rPr>
-        <w:t xml:space="preserve"> {</w:t>
-      </w:r>
-    </w:p>
-    <w:p>
-      <w:pPr>
-        <w:pStyle w:val="ListParagraph"/>
-        <w:tabs>
-          <w:tab w:val="left" w:pos="916"/>
-          <w:tab w:val="left" w:pos="1832"/>
-          <w:tab w:val="left" w:pos="2748"/>
-          <w:tab w:val="left" w:pos="3664"/>
-          <w:tab w:val="left" w:pos="4580"/>
-          <w:tab w:val="left" w:pos="5496"/>
-          <w:tab w:val="left" w:pos="6412"/>
-          <w:tab w:val="left" w:pos="7328"/>
-          <w:tab w:val="left" w:pos="8244"/>
-          <w:tab w:val="left" w:pos="9160"/>
-          <w:tab w:val="left" w:pos="10076"/>
-          <w:tab w:val="left" w:pos="10992"/>
-          <w:tab w:val="left" w:pos="11908"/>
-          <w:tab w:val="left" w:pos="12824"/>
-          <w:tab w:val="left" w:pos="13740"/>
-          <w:tab w:val="left" w:pos="14656"/>
-        </w:tabs>
-        <w:spacing w:afterLines="40" w:after="96" w:line="240" w:lineRule="auto"/>
-        <w:textAlignment w:val="baseline"/>
-        <w:rPr>
-          <w:rFonts w:ascii="SF Display" w:eastAsia="Times New Roman" w:hAnsi="SF Display" w:cs="Courier New"/>
-          <w:color w:val="000000"/>
-          <w:sz w:val="18"/>
-          <w:szCs w:val="18"/>
-          <w:lang w:eastAsia="es-ES"/>
-        </w:rPr>
-      </w:pPr>
-      <w:r>
-        <w:rPr>
-          <w:rFonts w:ascii="SF Display" w:eastAsia="Times New Roman" w:hAnsi="SF Display" w:cs="Courier New"/>
-          <w:color w:val="000000"/>
-          <w:sz w:val="18"/>
-          <w:szCs w:val="18"/>
-          <w:lang w:val="en-US" w:eastAsia="es-ES"/>
-        </w:rPr>
-        <w:tab/>
-      </w:r>
-      <w:r>
-        <w:rPr>
-          <w:rFonts w:ascii="SF Display" w:eastAsia="Times New Roman" w:hAnsi="SF Display" w:cs="Courier New"/>
-          <w:color w:val="000000"/>
-          <w:sz w:val="18"/>
-          <w:szCs w:val="18"/>
-          <w:lang w:val="en-US" w:eastAsia="es-ES"/>
-        </w:rPr>
-        <w:tab/>
-        <w:t xml:space="preserve">       </w:t>
-      </w:r>
-      <w:r>
-        <w:rPr>
-          <w:rFonts w:ascii="SF Display" w:eastAsia="Times New Roman" w:hAnsi="SF Display" w:cs="Courier New"/>
-          <w:color w:val="000000"/>
-          <w:sz w:val="18"/>
-          <w:szCs w:val="18"/>
-          <w:lang w:val="en-US" w:eastAsia="es-ES"/>
-        </w:rPr>
-        <w:tab/>
-        <w:t xml:space="preserve"> </w:t>
-      </w:r>
-      <w:r>
-        <w:rPr>
-          <w:rFonts w:ascii="SF Display" w:eastAsia="Times New Roman" w:hAnsi="SF Display" w:cs="Courier New"/>
-          <w:color w:val="000000"/>
-          <w:sz w:val="18"/>
-          <w:szCs w:val="18"/>
-          <w:lang w:val="en-US" w:eastAsia="es-ES"/>
-        </w:rPr>
-        <w:tab/>
-        <w:t>…</w:t>
-      </w:r>
-    </w:p>
-    <w:p>
-      <w:pPr>
-        <w:pStyle w:val="ListParagraph"/>
-        <w:tabs>
-          <w:tab w:val="left" w:pos="916"/>
-          <w:tab w:val="left" w:pos="1832"/>
-          <w:tab w:val="left" w:pos="2748"/>
-          <w:tab w:val="left" w:pos="3664"/>
-          <w:tab w:val="left" w:pos="4580"/>
-          <w:tab w:val="left" w:pos="5496"/>
-          <w:tab w:val="left" w:pos="6412"/>
-          <w:tab w:val="left" w:pos="7328"/>
-          <w:tab w:val="left" w:pos="8244"/>
-          <w:tab w:val="left" w:pos="9160"/>
-          <w:tab w:val="left" w:pos="10076"/>
-          <w:tab w:val="left" w:pos="10992"/>
-          <w:tab w:val="left" w:pos="11908"/>
-          <w:tab w:val="left" w:pos="12824"/>
-          <w:tab w:val="left" w:pos="13740"/>
-          <w:tab w:val="left" w:pos="14656"/>
-        </w:tabs>
-        <w:spacing w:afterLines="40" w:after="96" w:line="240" w:lineRule="auto"/>
-        <w:textAlignment w:val="baseline"/>
-        <w:rPr>
-          <w:rFonts w:ascii="SF Display" w:eastAsia="Times New Roman" w:hAnsi="SF Display" w:cs="Courier New"/>
-          <w:bCs/>
-          <w:color w:val="000000"/>
-          <w:sz w:val="18"/>
-          <w:szCs w:val="18"/>
-          <w:lang w:val="en-US" w:eastAsia="es-ES"/>
-        </w:rPr>
-      </w:pPr>
-      <w:r>
-        <w:rPr>
-          <w:rFonts w:ascii="SF Display" w:eastAsia="Times New Roman" w:hAnsi="SF Display" w:cs="Courier New"/>
-          <w:bCs/>
-          <w:color w:val="000000"/>
-          <w:sz w:val="18"/>
-          <w:szCs w:val="18"/>
-          <w:lang w:val="en-US" w:eastAsia="es-ES"/>
-        </w:rPr>
-        <w:tab/>
-      </w:r>
-      <w:r>
-        <w:rPr>
-          <w:rFonts w:ascii="SF Display" w:eastAsia="Times New Roman" w:hAnsi="SF Display" w:cs="Courier New"/>
-          <w:bCs/>
-          <w:color w:val="000000"/>
-          <w:sz w:val="18"/>
-          <w:szCs w:val="18"/>
-          <w:lang w:val="en-US" w:eastAsia="es-ES"/>
-        </w:rPr>
-        <w:tab/>
-      </w:r>
-      <w:proofErr w:type="spellStart"/>
-      <w:proofErr w:type="gramStart"/>
-      <w:r>
-        <w:rPr>
-          <w:rFonts w:ascii="SF Display" w:eastAsia="Times New Roman" w:hAnsi="SF Display" w:cs="Courier New"/>
-          <w:bCs/>
-          <w:color w:val="000000"/>
-          <w:sz w:val="18"/>
-          <w:szCs w:val="18"/>
-          <w:lang w:val="en-US" w:eastAsia="es-ES"/>
-        </w:rPr>
-        <w:t>func</w:t>
-      </w:r>
-      <w:proofErr w:type="spellEnd"/>
-      <w:proofErr w:type="gramEnd"/>
-      <w:r>
-        <w:rPr>
-          <w:rFonts w:ascii="SF Display" w:eastAsia="Times New Roman" w:hAnsi="SF Display" w:cs="Courier New"/>
-          <w:bCs/>
-          <w:color w:val="000000"/>
-          <w:sz w:val="18"/>
-          <w:szCs w:val="18"/>
-          <w:lang w:val="en-US" w:eastAsia="es-ES"/>
-        </w:rPr>
-        <w:t xml:space="preserve"> </w:t>
-      </w:r>
-      <w:proofErr w:type="spellStart"/>
-      <w:r>
-        <w:rPr>
-          <w:rFonts w:ascii="SF Display" w:eastAsia="Times New Roman" w:hAnsi="SF Display" w:cs="Courier New"/>
-          <w:bCs/>
-          <w:color w:val="000000"/>
-          <w:sz w:val="18"/>
-          <w:szCs w:val="18"/>
-          <w:lang w:val="en-US" w:eastAsia="es-ES"/>
-        </w:rPr>
-        <w:t>updateSearchResults</w:t>
-      </w:r>
-      <w:proofErr w:type="spellEnd"/>
-      <w:r>
-        <w:rPr>
-          <w:rFonts w:ascii="SF Display" w:eastAsia="Times New Roman" w:hAnsi="SF Display" w:cs="Courier New"/>
-          <w:bCs/>
-          <w:color w:val="000000"/>
-          <w:sz w:val="18"/>
-          <w:szCs w:val="18"/>
-          <w:lang w:val="en-US" w:eastAsia="es-ES"/>
-        </w:rPr>
-        <w:t xml:space="preserve">(for </w:t>
-      </w:r>
-      <w:proofErr w:type="spellStart"/>
-      <w:r>
-        <w:rPr>
-          <w:rFonts w:ascii="SF Display" w:eastAsia="Times New Roman" w:hAnsi="SF Display" w:cs="Courier New"/>
-          <w:bCs/>
-          <w:color w:val="000000"/>
-          <w:sz w:val="18"/>
-          <w:szCs w:val="18"/>
-          <w:lang w:val="en-US" w:eastAsia="es-ES"/>
-        </w:rPr>
-        <w:t>searchController</w:t>
-      </w:r>
-      <w:proofErr w:type="spellEnd"/>
-      <w:r>
-        <w:rPr>
-          <w:rFonts w:ascii="SF Display" w:eastAsia="Times New Roman" w:hAnsi="SF Display" w:cs="Courier New"/>
-          <w:bCs/>
-          <w:color w:val="000000"/>
-          <w:sz w:val="18"/>
-          <w:szCs w:val="18"/>
-          <w:lang w:val="en-US" w:eastAsia="es-ES"/>
-        </w:rPr>
-        <w:t xml:space="preserve">: </w:t>
-      </w:r>
-      <w:proofErr w:type="spellStart"/>
-      <w:r>
-        <w:rPr>
-          <w:rFonts w:ascii="SF Display" w:eastAsia="Times New Roman" w:hAnsi="SF Display" w:cs="Courier New"/>
-          <w:bCs/>
-          <w:color w:val="000000"/>
-          <w:sz w:val="18"/>
-          <w:szCs w:val="18"/>
-          <w:lang w:val="en-US" w:eastAsia="es-ES"/>
-        </w:rPr>
-        <w:t>UISearchController</w:t>
-      </w:r>
-      <w:proofErr w:type="spellEnd"/>
-      <w:r>
-        <w:rPr>
-          <w:rFonts w:ascii="SF Display" w:eastAsia="Times New Roman" w:hAnsi="SF Display" w:cs="Courier New"/>
-          <w:bCs/>
-          <w:color w:val="000000"/>
-          <w:sz w:val="18"/>
-          <w:szCs w:val="18"/>
-          <w:lang w:val="en-US" w:eastAsia="es-ES"/>
-        </w:rPr>
-        <w:t>) {</w:t>
-      </w:r>
-    </w:p>
-    <w:p>
-      <w:pPr>
-        <w:pStyle w:val="ListParagraph"/>
-        <w:tabs>
-          <w:tab w:val="left" w:pos="916"/>
-          <w:tab w:val="left" w:pos="1832"/>
-          <w:tab w:val="left" w:pos="2748"/>
-          <w:tab w:val="left" w:pos="3664"/>
-          <w:tab w:val="left" w:pos="4580"/>
-          <w:tab w:val="left" w:pos="5496"/>
-          <w:tab w:val="left" w:pos="6412"/>
-          <w:tab w:val="left" w:pos="7328"/>
-          <w:tab w:val="left" w:pos="8244"/>
-          <w:tab w:val="left" w:pos="9160"/>
-          <w:tab w:val="left" w:pos="10076"/>
-          <w:tab w:val="left" w:pos="10992"/>
-          <w:tab w:val="left" w:pos="11908"/>
-          <w:tab w:val="left" w:pos="12824"/>
-          <w:tab w:val="left" w:pos="13740"/>
-          <w:tab w:val="left" w:pos="14656"/>
-        </w:tabs>
-        <w:spacing w:afterLines="40" w:after="96" w:line="240" w:lineRule="auto"/>
-        <w:textAlignment w:val="baseline"/>
-        <w:rPr>
-          <w:rFonts w:ascii="SF Display" w:eastAsia="Times New Roman" w:hAnsi="SF Display" w:cs="Courier New"/>
-          <w:color w:val="000000"/>
-          <w:sz w:val="18"/>
-          <w:szCs w:val="18"/>
-          <w:lang w:val="en-US" w:eastAsia="es-ES"/>
-        </w:rPr>
-      </w:pPr>
-    </w:p>
-    <w:p>
-      <w:pPr>
-        <w:pStyle w:val="ListParagraph"/>
-        <w:tabs>
-          <w:tab w:val="left" w:pos="916"/>
-          <w:tab w:val="left" w:pos="1832"/>
-          <w:tab w:val="left" w:pos="2748"/>
-          <w:tab w:val="left" w:pos="3664"/>
-          <w:tab w:val="left" w:pos="4580"/>
-          <w:tab w:val="left" w:pos="5496"/>
-          <w:tab w:val="left" w:pos="6412"/>
-          <w:tab w:val="left" w:pos="7328"/>
-          <w:tab w:val="left" w:pos="8244"/>
-          <w:tab w:val="left" w:pos="9160"/>
-          <w:tab w:val="left" w:pos="10076"/>
-          <w:tab w:val="left" w:pos="10992"/>
-          <w:tab w:val="left" w:pos="11908"/>
-          <w:tab w:val="left" w:pos="12824"/>
-          <w:tab w:val="left" w:pos="13740"/>
-          <w:tab w:val="left" w:pos="14656"/>
-        </w:tabs>
-        <w:spacing w:afterLines="40" w:after="96" w:line="240" w:lineRule="auto"/>
-        <w:textAlignment w:val="baseline"/>
-        <w:rPr>
-          <w:rFonts w:ascii="SF Display" w:eastAsia="Times New Roman" w:hAnsi="SF Display" w:cs="Courier New"/>
-          <w:color w:val="000000"/>
-          <w:sz w:val="18"/>
-          <w:szCs w:val="18"/>
-          <w:lang w:eastAsia="es-ES"/>
-        </w:rPr>
-      </w:pPr>
-      <w:r>
-        <w:rPr>
-          <w:rFonts w:ascii="SF Display" w:eastAsia="Times New Roman" w:hAnsi="SF Display" w:cs="Courier New"/>
-          <w:bCs/>
-          <w:color w:val="000000"/>
-          <w:sz w:val="18"/>
-          <w:szCs w:val="18"/>
-          <w:lang w:val="en-US" w:eastAsia="es-ES"/>
-        </w:rPr>
-        <w:tab/>
-      </w:r>
-      <w:r>
-        <w:rPr>
-          <w:rFonts w:ascii="SF Display" w:eastAsia="Times New Roman" w:hAnsi="SF Display" w:cs="Courier New"/>
-          <w:bCs/>
-          <w:color w:val="000000"/>
-          <w:sz w:val="18"/>
-          <w:szCs w:val="18"/>
-          <w:lang w:val="en-US" w:eastAsia="es-ES"/>
-        </w:rPr>
-        <w:tab/>
-      </w:r>
-      <w:r>
-        <w:rPr>
-          <w:rFonts w:ascii="SF Display" w:eastAsia="Times New Roman" w:hAnsi="SF Display" w:cs="Courier New"/>
-          <w:bCs/>
-          <w:color w:val="000000"/>
-          <w:sz w:val="18"/>
-          <w:szCs w:val="18"/>
-          <w:lang w:eastAsia="es-ES"/>
-        </w:rPr>
-        <w:t>}</w:t>
-      </w:r>
-    </w:p>
-    <w:p>
-      <w:pPr>
-        <w:tabs>
-          <w:tab w:val="left" w:pos="916"/>
-          <w:tab w:val="left" w:pos="1832"/>
-          <w:tab w:val="left" w:pos="2748"/>
-          <w:tab w:val="left" w:pos="3664"/>
-          <w:tab w:val="left" w:pos="4580"/>
-          <w:tab w:val="left" w:pos="5496"/>
-          <w:tab w:val="left" w:pos="6412"/>
-          <w:tab w:val="left" w:pos="7328"/>
-          <w:tab w:val="left" w:pos="8244"/>
-          <w:tab w:val="left" w:pos="9160"/>
-          <w:tab w:val="left" w:pos="10076"/>
-          <w:tab w:val="left" w:pos="10992"/>
-          <w:tab w:val="left" w:pos="11908"/>
-          <w:tab w:val="left" w:pos="12824"/>
-          <w:tab w:val="left" w:pos="13740"/>
-          <w:tab w:val="left" w:pos="14656"/>
-        </w:tabs>
-        <w:spacing w:afterLines="40" w:after="96" w:line="240" w:lineRule="auto"/>
-        <w:ind w:left="360"/>
-        <w:contextualSpacing/>
-        <w:textAlignment w:val="baseline"/>
-        <w:rPr>
-          <w:rFonts w:ascii="SF Display" w:eastAsia="Times New Roman" w:hAnsi="SF Display" w:cs="Courier New"/>
-          <w:color w:val="000000"/>
-          <w:sz w:val="18"/>
-          <w:szCs w:val="18"/>
-          <w:lang w:eastAsia="es-ES"/>
-        </w:rPr>
-      </w:pPr>
-      <w:r>
-        <w:rPr>
-          <w:rFonts w:ascii="SF Display" w:eastAsia="Times New Roman" w:hAnsi="SF Display" w:cs="Courier New"/>
-          <w:bCs/>
-          <w:color w:val="000000"/>
-          <w:sz w:val="18"/>
-          <w:szCs w:val="18"/>
-          <w:lang w:eastAsia="es-ES"/>
-        </w:rPr>
-        <w:tab/>
-      </w:r>
-      <w:r>
-        <w:rPr>
-          <w:rFonts w:ascii="SF Display" w:eastAsia="Times New Roman" w:hAnsi="SF Display" w:cs="Courier New"/>
-          <w:bCs/>
-          <w:color w:val="000000"/>
-          <w:sz w:val="18"/>
-          <w:szCs w:val="18"/>
-          <w:lang w:eastAsia="es-ES"/>
-        </w:rPr>
-        <w:tab/>
-        <w:t xml:space="preserve">  </w:t>
-      </w:r>
-      <w:r>
-        <w:rPr>
-          <w:rFonts w:ascii="SF Display" w:eastAsia="Times New Roman" w:hAnsi="SF Display" w:cs="Courier New"/>
-          <w:bCs/>
-          <w:color w:val="000000"/>
-          <w:sz w:val="18"/>
-          <w:szCs w:val="18"/>
-          <w:lang w:eastAsia="es-ES"/>
-        </w:rPr>
-        <w:tab/>
-      </w:r>
-      <w:r>
-        <w:rPr>
-          <w:rFonts w:ascii="SF Display" w:eastAsia="Times New Roman" w:hAnsi="SF Display" w:cs="Courier New"/>
-          <w:bCs/>
-          <w:color w:val="000000"/>
-          <w:sz w:val="18"/>
-          <w:szCs w:val="18"/>
-          <w:lang w:eastAsia="es-ES"/>
-        </w:rPr>
-        <w:tab/>
-        <w:t xml:space="preserve"> …</w:t>
-      </w:r>
-    </w:p>
-    <w:p>
-      <w:pPr>
-        <w:pStyle w:val="ListParagraph"/>
-        <w:tabs>
-          <w:tab w:val="left" w:pos="916"/>
-          <w:tab w:val="left" w:pos="1832"/>
-          <w:tab w:val="left" w:pos="2748"/>
-          <w:tab w:val="left" w:pos="3664"/>
-          <w:tab w:val="left" w:pos="4580"/>
-          <w:tab w:val="left" w:pos="5496"/>
-          <w:tab w:val="left" w:pos="6412"/>
-          <w:tab w:val="left" w:pos="7328"/>
-          <w:tab w:val="left" w:pos="8244"/>
-          <w:tab w:val="left" w:pos="9160"/>
-          <w:tab w:val="left" w:pos="10076"/>
-          <w:tab w:val="left" w:pos="10992"/>
-          <w:tab w:val="left" w:pos="11908"/>
-          <w:tab w:val="left" w:pos="12824"/>
-          <w:tab w:val="left" w:pos="13740"/>
-          <w:tab w:val="left" w:pos="14656"/>
-        </w:tabs>
-        <w:spacing w:afterLines="40" w:after="96" w:line="240" w:lineRule="auto"/>
-        <w:textAlignment w:val="baseline"/>
-        <w:rPr>
-          <w:rFonts w:ascii="SF Display" w:eastAsia="Times New Roman" w:hAnsi="SF Display" w:cs="Courier New"/>
-          <w:color w:val="000000"/>
-          <w:sz w:val="18"/>
-          <w:szCs w:val="18"/>
-          <w:lang w:eastAsia="es-ES"/>
-        </w:rPr>
-      </w:pPr>
-      <w:r>
-        <w:rPr>
-          <w:rFonts w:ascii="SF Display" w:eastAsia="Times New Roman" w:hAnsi="SF Display" w:cs="Courier New"/>
-          <w:color w:val="000000"/>
-          <w:sz w:val="18"/>
-          <w:szCs w:val="18"/>
-          <w:lang w:eastAsia="es-ES"/>
-        </w:rPr>
-        <w:t xml:space="preserve"> </w:t>
-      </w:r>
-      <w:r>
-        <w:rPr>
-          <w:rFonts w:ascii="SF Display" w:eastAsia="Times New Roman" w:hAnsi="SF Display" w:cs="Courier New"/>
-          <w:color w:val="000000"/>
-          <w:sz w:val="18"/>
-          <w:szCs w:val="18"/>
-          <w:lang w:eastAsia="es-ES"/>
-        </w:rPr>
-        <w:tab/>
-        <w:t xml:space="preserve">            }</w:t>
-      </w:r>
-    </w:p>
-    <w:p>
-      <w:pPr>
-        <w:pStyle w:val="ListParagraph"/>
-        <w:tabs>
-          <w:tab w:val="left" w:pos="916"/>
-          <w:tab w:val="left" w:pos="1832"/>
-          <w:tab w:val="left" w:pos="2748"/>
-          <w:tab w:val="left" w:pos="3664"/>
-          <w:tab w:val="left" w:pos="4580"/>
-          <w:tab w:val="left" w:pos="5496"/>
-          <w:tab w:val="left" w:pos="6412"/>
-          <w:tab w:val="left" w:pos="7328"/>
-          <w:tab w:val="left" w:pos="8244"/>
-          <w:tab w:val="left" w:pos="9160"/>
-          <w:tab w:val="left" w:pos="10076"/>
-          <w:tab w:val="left" w:pos="10992"/>
-          <w:tab w:val="left" w:pos="11908"/>
-          <w:tab w:val="left" w:pos="12824"/>
-          <w:tab w:val="left" w:pos="13740"/>
-          <w:tab w:val="left" w:pos="14656"/>
-        </w:tabs>
-        <w:spacing w:afterLines="40" w:after="96" w:line="240" w:lineRule="auto"/>
-        <w:ind w:left="1440"/>
-        <w:contextualSpacing w:val="0"/>
-        <w:textAlignment w:val="baseline"/>
-        <w:rPr>
-          <w:rFonts w:ascii="SF Display" w:eastAsia="Times New Roman" w:hAnsi="SF Display" w:cs="Courier New"/>
-          <w:color w:val="000000"/>
-          <w:lang w:eastAsia="es-ES"/>
-        </w:rPr>
-      </w:pPr>
-    </w:p>
-    <w:p>
-      <w:pPr>
-        <w:pStyle w:val="ListParagraph"/>
-        <w:numPr>
-          <w:ilvl w:val="1"/>
-          <w:numId w:val="14"/>
-        </w:numPr>
-        <w:tabs>
-          <w:tab w:val="left" w:pos="916"/>
-          <w:tab w:val="left" w:pos="1832"/>
-          <w:tab w:val="left" w:pos="2748"/>
-          <w:tab w:val="left" w:pos="3664"/>
-          <w:tab w:val="left" w:pos="4580"/>
-          <w:tab w:val="left" w:pos="5496"/>
-          <w:tab w:val="left" w:pos="6412"/>
-          <w:tab w:val="left" w:pos="7328"/>
-          <w:tab w:val="left" w:pos="8244"/>
-          <w:tab w:val="left" w:pos="9160"/>
-          <w:tab w:val="left" w:pos="10076"/>
-          <w:tab w:val="left" w:pos="10992"/>
-          <w:tab w:val="left" w:pos="11908"/>
-          <w:tab w:val="left" w:pos="12824"/>
-          <w:tab w:val="left" w:pos="13740"/>
-          <w:tab w:val="left" w:pos="14656"/>
-        </w:tabs>
-        <w:spacing w:afterLines="40" w:after="96"/>
-        <w:contextualSpacing w:val="0"/>
-        <w:textAlignment w:val="baseline"/>
-        <w:rPr>
-          <w:rFonts w:ascii="SF Display" w:hAnsi="SF Display" w:cs="Courier New"/>
-          <w:color w:val="000000"/>
-        </w:rPr>
-      </w:pPr>
-      <w:r>
-        <w:rPr>
-          <w:rFonts w:ascii="SF Display" w:eastAsia="Times New Roman" w:hAnsi="SF Display" w:cs="Courier New"/>
-          <w:b/>
-          <w:color w:val="000000"/>
-          <w:lang w:eastAsia="es-ES"/>
-        </w:rPr>
-        <w:t>Controlador</w:t>
-      </w:r>
-      <w:r>
-        <w:rPr>
-          <w:rFonts w:ascii="SF Display" w:eastAsia="Times New Roman" w:hAnsi="SF Display" w:cs="Courier New"/>
-          <w:color w:val="000000"/>
-          <w:lang w:eastAsia="es-ES"/>
-        </w:rPr>
-        <w:t xml:space="preserve">: </w:t>
-      </w:r>
-      <w:r>
-        <w:rPr>
-          <w:rFonts w:ascii="SF Display" w:eastAsia="Times New Roman" w:hAnsi="SF Display" w:cs="Courier New"/>
-          <w:color w:val="000000"/>
-        </w:rPr>
-        <w:t xml:space="preserve">Es un objeto que actúa como intermediario entre una o más vistas y uno o más modelos. </w:t>
-      </w:r>
-    </w:p>
-    <w:p>
-      <w:pPr>
-        <w:pStyle w:val="ListParagraph"/>
-        <w:tabs>
-          <w:tab w:val="left" w:pos="916"/>
-          <w:tab w:val="left" w:pos="1832"/>
-          <w:tab w:val="left" w:pos="2748"/>
-          <w:tab w:val="left" w:pos="3664"/>
-          <w:tab w:val="left" w:pos="4580"/>
-          <w:tab w:val="left" w:pos="5496"/>
-          <w:tab w:val="left" w:pos="6412"/>
-          <w:tab w:val="left" w:pos="7328"/>
-          <w:tab w:val="left" w:pos="8244"/>
-          <w:tab w:val="left" w:pos="9160"/>
-          <w:tab w:val="left" w:pos="10076"/>
-          <w:tab w:val="left" w:pos="10992"/>
-          <w:tab w:val="left" w:pos="11908"/>
-          <w:tab w:val="left" w:pos="12824"/>
-          <w:tab w:val="left" w:pos="13740"/>
-          <w:tab w:val="left" w:pos="14656"/>
-        </w:tabs>
-        <w:spacing w:afterLines="40" w:after="96"/>
-        <w:ind w:left="1440"/>
-        <w:contextualSpacing w:val="0"/>
-        <w:textAlignment w:val="baseline"/>
-        <w:rPr>
-          <w:rFonts w:ascii="SF Display" w:eastAsia="Times New Roman" w:hAnsi="SF Display" w:cs="Courier New"/>
-          <w:color w:val="000000"/>
-          <w:lang w:eastAsia="es-ES"/>
-        </w:rPr>
-      </w:pPr>
-      <w:r>
-        <w:rPr>
-          <w:rFonts w:ascii="SF Display" w:eastAsia="Times New Roman" w:hAnsi="SF Display" w:cs="Courier New"/>
-          <w:color w:val="000000"/>
-          <w:lang w:eastAsia="es-ES"/>
-        </w:rPr>
-        <w:t xml:space="preserve">Conduce los cambios en el modelo hacia la vista y viceversa. Pueden realizar  tareas de configuración y coordinación, </w:t>
-      </w:r>
-      <w:proofErr w:type="spellStart"/>
-      <w:r>
-        <w:rPr>
-          <w:rFonts w:ascii="SF Display" w:eastAsia="Times New Roman" w:hAnsi="SF Display" w:cs="Courier New"/>
-          <w:color w:val="000000"/>
-          <w:lang w:eastAsia="es-ES"/>
-        </w:rPr>
-        <w:t>asi</w:t>
-      </w:r>
-      <w:proofErr w:type="spellEnd"/>
-      <w:r>
-        <w:rPr>
-          <w:rFonts w:ascii="SF Display" w:eastAsia="Times New Roman" w:hAnsi="SF Display" w:cs="Courier New"/>
-          <w:color w:val="000000"/>
-          <w:lang w:eastAsia="es-ES"/>
-        </w:rPr>
-        <w:t xml:space="preserve"> como manejar el ciclo de vida de otros objetos.</w:t>
-      </w:r>
-      <w:r>
-        <w:rPr>
-          <w:rFonts w:ascii="SF Display" w:eastAsia="Times New Roman" w:hAnsi="SF Display" w:cs="Courier New"/>
-          <w:color w:val="000000"/>
-          <w:lang w:eastAsia="es-ES"/>
-        </w:rPr>
-        <w:tab/>
-      </w:r>
-    </w:p>
-    <w:p>
-      <w:pPr>
-        <w:pStyle w:val="ListParagraph"/>
-        <w:tabs>
-          <w:tab w:val="left" w:pos="916"/>
-          <w:tab w:val="left" w:pos="1832"/>
-          <w:tab w:val="left" w:pos="2748"/>
-          <w:tab w:val="left" w:pos="3664"/>
-          <w:tab w:val="left" w:pos="4580"/>
-          <w:tab w:val="left" w:pos="5496"/>
-          <w:tab w:val="left" w:pos="6412"/>
-          <w:tab w:val="left" w:pos="7328"/>
-          <w:tab w:val="left" w:pos="8244"/>
-          <w:tab w:val="left" w:pos="9160"/>
-          <w:tab w:val="left" w:pos="10076"/>
-          <w:tab w:val="left" w:pos="10992"/>
-          <w:tab w:val="left" w:pos="11908"/>
-          <w:tab w:val="left" w:pos="12824"/>
-          <w:tab w:val="left" w:pos="13740"/>
-          <w:tab w:val="left" w:pos="14656"/>
-        </w:tabs>
-        <w:spacing w:afterLines="40" w:after="96"/>
-        <w:ind w:left="1440"/>
-        <w:contextualSpacing w:val="0"/>
-        <w:textAlignment w:val="baseline"/>
-        <w:rPr>
-          <w:rFonts w:ascii="SF Display" w:eastAsia="Times New Roman" w:hAnsi="SF Display" w:cs="Courier New"/>
-          <w:color w:val="000000"/>
-          <w:lang w:eastAsia="es-ES"/>
-        </w:rPr>
-      </w:pPr>
-      <w:r>
-        <w:rPr>
-          <w:rFonts w:ascii="SF Display" w:eastAsia="Times New Roman" w:hAnsi="SF Display" w:cs="Courier New"/>
-          <w:color w:val="000000"/>
-          <w:lang w:eastAsia="es-ES"/>
-        </w:rPr>
-        <w:tab/>
-      </w:r>
-      <w:r>
-        <w:rPr>
-          <w:rFonts w:ascii="SF Display" w:eastAsia="Times New Roman" w:hAnsi="SF Display" w:cs="Courier New"/>
-          <w:color w:val="000000"/>
-          <w:lang w:eastAsia="es-ES"/>
-        </w:rPr>
-        <w:tab/>
-      </w:r>
-      <w:r>
-        <w:rPr>
-          <w:rFonts w:ascii="SF Display" w:eastAsia="Times New Roman" w:hAnsi="SF Display" w:cs="Courier New"/>
-          <w:color w:val="000000"/>
-          <w:lang w:eastAsia="es-ES"/>
-        </w:rPr>
-        <w:tab/>
-      </w:r>
-      <w:r>
-        <w:rPr>
-          <w:rFonts w:ascii="SF Display" w:eastAsia="Times New Roman" w:hAnsi="SF Display" w:cs="Courier New"/>
-          <w:noProof/>
-          <w:color w:val="000000"/>
-          <w:lang w:eastAsia="es-ES"/>
-        </w:rPr>
-        <w:drawing>
-          <wp:inline distT="0" distB="0" distL="0" distR="0" wp14:anchorId="3DFD94ED" wp14:editId="771ECF2B">
-            <wp:extent cx="2054782" cy="1003122"/>
-            <wp:effectExtent l="0" t="0" r="3175" b="6985"/>
-            <wp:docPr id="6" name="Picture 3"/>
-            <wp:cNvGraphicFramePr>
-              <a:graphicFrameLocks xmlns:a="http://schemas.openxmlformats.org/drawingml/2006/main" noChangeAspect="1"/>
-            </wp:cNvGraphicFramePr>
-            <a:graphic xmlns:a="http://schemas.openxmlformats.org/drawingml/2006/main">
-              <a:graphicData uri="http://schemas.openxmlformats.org/drawingml/2006/picture">
-                <pic:pic xmlns:pic="http://schemas.openxmlformats.org/drawingml/2006/picture">
-                  <pic:nvPicPr>
-                    <pic:cNvPr id="4" name="Picture 3"/>
-                    <pic:cNvPicPr>
-                      <a:picLocks noChangeAspect="1"/>
-                    </pic:cNvPicPr>
-                  </pic:nvPicPr>
-                  <pic:blipFill>
-                    <a:blip r:embed="rId13"/>
-                    <a:stretch>
-                      <a:fillRect/>
-                    </a:stretch>
-                  </pic:blipFill>
-                  <pic:spPr>
-                    <a:xfrm>
-                      <a:off x="0" y="0"/>
-                      <a:ext cx="2054782" cy="1003122"/>
-                    </a:xfrm>
-                    <a:prstGeom prst="rect">
-                      <a:avLst/>
-                    </a:prstGeom>
-                  </pic:spPr>
-                </pic:pic>
-              </a:graphicData>
-            </a:graphic>
-          </wp:inline>
-        </w:drawing>
-      </w:r>
-    </w:p>
-    <w:p>
-      <w:pPr>
-        <w:pStyle w:val="ListParagraph"/>
-        <w:numPr>
-          <w:ilvl w:val="1"/>
-          <w:numId w:val="14"/>
-        </w:numPr>
-        <w:tabs>
-          <w:tab w:val="left" w:pos="916"/>
-          <w:tab w:val="left" w:pos="1832"/>
-          <w:tab w:val="left" w:pos="2748"/>
-          <w:tab w:val="left" w:pos="3664"/>
-          <w:tab w:val="left" w:pos="4580"/>
-          <w:tab w:val="left" w:pos="5496"/>
-          <w:tab w:val="left" w:pos="6412"/>
-          <w:tab w:val="left" w:pos="7328"/>
-          <w:tab w:val="left" w:pos="8244"/>
-          <w:tab w:val="left" w:pos="9160"/>
-          <w:tab w:val="left" w:pos="10076"/>
-          <w:tab w:val="left" w:pos="10992"/>
-          <w:tab w:val="left" w:pos="11908"/>
-          <w:tab w:val="left" w:pos="12824"/>
-          <w:tab w:val="left" w:pos="13740"/>
-          <w:tab w:val="left" w:pos="14656"/>
-        </w:tabs>
-        <w:spacing w:afterLines="40" w:after="96"/>
-        <w:ind w:hanging="357"/>
-        <w:textAlignment w:val="baseline"/>
-        <w:rPr>
-          <w:rFonts w:ascii="SF Display" w:hAnsi="SF Display" w:cs="Courier New"/>
-          <w:color w:val="000000"/>
-        </w:rPr>
-      </w:pPr>
-      <w:proofErr w:type="spellStart"/>
-      <w:r>
-        <w:rPr>
-          <w:rFonts w:ascii="SF Display" w:eastAsia="Times New Roman" w:hAnsi="SF Display" w:cs="Courier New"/>
-          <w:b/>
-          <w:color w:val="000000"/>
-          <w:lang w:eastAsia="es-ES"/>
-        </w:rPr>
-        <w:t>Table</w:t>
-      </w:r>
-      <w:proofErr w:type="spellEnd"/>
-      <w:r>
-        <w:rPr>
-          <w:rFonts w:ascii="SF Display" w:eastAsia="Times New Roman" w:hAnsi="SF Display" w:cs="Courier New"/>
-          <w:b/>
-          <w:color w:val="000000"/>
-          <w:lang w:eastAsia="es-ES"/>
-        </w:rPr>
-        <w:t xml:space="preserve"> </w:t>
-      </w:r>
-      <w:proofErr w:type="spellStart"/>
-      <w:r>
-        <w:rPr>
-          <w:rFonts w:ascii="SF Display" w:eastAsia="Times New Roman" w:hAnsi="SF Display" w:cs="Courier New"/>
-          <w:b/>
-          <w:color w:val="000000"/>
-          <w:lang w:eastAsia="es-ES"/>
-        </w:rPr>
-        <w:t>view</w:t>
-      </w:r>
-      <w:proofErr w:type="spellEnd"/>
-      <w:r>
-        <w:rPr>
-          <w:rFonts w:ascii="SF Display" w:eastAsia="Times New Roman" w:hAnsi="SF Display" w:cs="Courier New"/>
-          <w:color w:val="000000"/>
-          <w:lang w:eastAsia="es-ES"/>
-        </w:rPr>
-        <w:t xml:space="preserve">: </w:t>
-      </w:r>
-      <w:r>
-        <w:rPr>
-          <w:rFonts w:ascii="SF Display" w:eastAsia="Times New Roman" w:hAnsi="SF Display" w:cs="Courier New"/>
-          <w:color w:val="000000"/>
-        </w:rPr>
-        <w:t>lista dinámica de elementos en forma de tabla. L</w:t>
-      </w:r>
-      <w:r>
-        <w:rPr>
-          <w:rFonts w:ascii="SF Display" w:eastAsia="Times New Roman" w:hAnsi="SF Display" w:cs="Courier New"/>
-          <w:color w:val="000000"/>
-        </w:rPr>
-        <w:t>os métodos que vamos a necesitar</w:t>
-      </w:r>
-      <w:r>
-        <w:rPr>
-          <w:rFonts w:ascii="SF Display" w:eastAsia="Times New Roman" w:hAnsi="SF Display" w:cs="Courier New"/>
-          <w:color w:val="000000"/>
-        </w:rPr>
-        <w:t xml:space="preserve"> son los siguientes: </w:t>
-      </w:r>
-    </w:p>
-    <w:p>
-      <w:pPr>
-        <w:pStyle w:val="ListParagraph"/>
-        <w:numPr>
-          <w:ilvl w:val="2"/>
-          <w:numId w:val="14"/>
-        </w:numPr>
-        <w:tabs>
-          <w:tab w:val="left" w:pos="916"/>
-          <w:tab w:val="left" w:pos="1832"/>
-          <w:tab w:val="left" w:pos="2748"/>
-          <w:tab w:val="left" w:pos="3664"/>
-          <w:tab w:val="left" w:pos="4580"/>
-          <w:tab w:val="left" w:pos="5496"/>
-          <w:tab w:val="left" w:pos="6412"/>
-          <w:tab w:val="left" w:pos="7328"/>
-          <w:tab w:val="left" w:pos="8244"/>
-          <w:tab w:val="left" w:pos="9160"/>
-          <w:tab w:val="left" w:pos="10076"/>
-          <w:tab w:val="left" w:pos="10992"/>
-          <w:tab w:val="left" w:pos="11908"/>
-          <w:tab w:val="left" w:pos="12824"/>
-          <w:tab w:val="left" w:pos="13740"/>
-          <w:tab w:val="left" w:pos="14656"/>
-        </w:tabs>
-        <w:spacing w:afterLines="40" w:after="96"/>
-        <w:ind w:hanging="357"/>
-        <w:textAlignment w:val="baseline"/>
-        <w:rPr>
-          <w:rFonts w:ascii="SF Display" w:eastAsia="Times New Roman" w:hAnsi="SF Display" w:cs="Courier New"/>
-          <w:color w:val="000000"/>
-          <w:lang w:eastAsia="es-ES"/>
-        </w:rPr>
-      </w:pPr>
-      <w:r>
-        <w:rPr>
-          <w:rFonts w:ascii="SF Display" w:eastAsia="Times New Roman" w:hAnsi="SF Display" w:cs="Courier New"/>
-          <w:color w:val="000000"/>
-          <w:lang w:eastAsia="es-ES"/>
-        </w:rPr>
-        <w:t>Número de comidas por sección: en función de si estamos filtrando o no, este número variará.</w:t>
-      </w:r>
-    </w:p>
-    <w:p>
-      <w:pPr>
-        <w:pStyle w:val="ListParagraph"/>
-        <w:numPr>
-          <w:ilvl w:val="2"/>
-          <w:numId w:val="14"/>
-        </w:numPr>
-        <w:tabs>
-          <w:tab w:val="left" w:pos="916"/>
-          <w:tab w:val="left" w:pos="1832"/>
-          <w:tab w:val="left" w:pos="2748"/>
-          <w:tab w:val="left" w:pos="3664"/>
-          <w:tab w:val="left" w:pos="4580"/>
-          <w:tab w:val="left" w:pos="5496"/>
-          <w:tab w:val="left" w:pos="6412"/>
-          <w:tab w:val="left" w:pos="7328"/>
-          <w:tab w:val="left" w:pos="8244"/>
-          <w:tab w:val="left" w:pos="9160"/>
-          <w:tab w:val="left" w:pos="10076"/>
-          <w:tab w:val="left" w:pos="10992"/>
-          <w:tab w:val="left" w:pos="11908"/>
-          <w:tab w:val="left" w:pos="12824"/>
-          <w:tab w:val="left" w:pos="13740"/>
-          <w:tab w:val="left" w:pos="14656"/>
-        </w:tabs>
-        <w:spacing w:afterLines="40" w:after="96"/>
-        <w:ind w:hanging="357"/>
-        <w:contextualSpacing w:val="0"/>
-        <w:textAlignment w:val="baseline"/>
-        <w:rPr>
-          <w:rFonts w:ascii="SF Display" w:eastAsia="Times New Roman" w:hAnsi="SF Display" w:cs="Courier New"/>
-          <w:color w:val="000000"/>
-          <w:lang w:eastAsia="es-ES"/>
-        </w:rPr>
-      </w:pPr>
-      <w:r>
-        <w:rPr>
-          <w:rFonts w:ascii="SF Display" w:eastAsia="Times New Roman" w:hAnsi="SF Display" w:cs="Courier New"/>
-          <w:color w:val="000000"/>
-          <w:lang w:eastAsia="es-ES"/>
-        </w:rPr>
-        <w:t>Celda en una fila concreta: en función también de si hay una búsqueda activa o no habrá que coger la comida de una fuente u otra. Hay que devolver una celda lista para poder ser visualizada en la tabla, con todos los atributos que creamos convenientes.</w:t>
-      </w:r>
-    </w:p>
-    <w:p>
-      <w:pPr>
-        <w:pStyle w:val="ListParagraph"/>
-        <w:numPr>
-          <w:ilvl w:val="1"/>
-          <w:numId w:val="14"/>
-        </w:numPr>
-        <w:tabs>
-          <w:tab w:val="left" w:pos="916"/>
-          <w:tab w:val="left" w:pos="1832"/>
-          <w:tab w:val="left" w:pos="2748"/>
-          <w:tab w:val="left" w:pos="3664"/>
-          <w:tab w:val="left" w:pos="4580"/>
-          <w:tab w:val="left" w:pos="5496"/>
-          <w:tab w:val="left" w:pos="6412"/>
-          <w:tab w:val="left" w:pos="7328"/>
-          <w:tab w:val="left" w:pos="8244"/>
-          <w:tab w:val="left" w:pos="9160"/>
-          <w:tab w:val="left" w:pos="10076"/>
-          <w:tab w:val="left" w:pos="10992"/>
-          <w:tab w:val="left" w:pos="11908"/>
-          <w:tab w:val="left" w:pos="12824"/>
-          <w:tab w:val="left" w:pos="13740"/>
-          <w:tab w:val="left" w:pos="14656"/>
-        </w:tabs>
-        <w:spacing w:afterLines="40" w:after="96"/>
-        <w:contextualSpacing w:val="0"/>
-        <w:textAlignment w:val="baseline"/>
-        <w:rPr>
-          <w:rFonts w:ascii="SF Display" w:hAnsi="SF Display" w:cs="Courier New"/>
-          <w:color w:val="000000"/>
-        </w:rPr>
-      </w:pPr>
-      <w:proofErr w:type="spellStart"/>
-      <w:r>
-        <w:rPr>
-          <w:rFonts w:ascii="SF Display" w:eastAsia="Times New Roman" w:hAnsi="SF Display" w:cs="Courier New"/>
-          <w:b/>
-          <w:color w:val="000000"/>
-          <w:lang w:eastAsia="es-ES"/>
-        </w:rPr>
-        <w:t>Unwind</w:t>
-      </w:r>
-      <w:proofErr w:type="spellEnd"/>
-      <w:r>
-        <w:rPr>
-          <w:rFonts w:ascii="SF Display" w:eastAsia="Times New Roman" w:hAnsi="SF Display" w:cs="Courier New"/>
-          <w:b/>
-          <w:color w:val="000000"/>
-          <w:lang w:eastAsia="es-ES"/>
-        </w:rPr>
-        <w:t xml:space="preserve"> </w:t>
-      </w:r>
-      <w:proofErr w:type="spellStart"/>
-      <w:r>
-        <w:rPr>
-          <w:rFonts w:ascii="SF Display" w:eastAsia="Times New Roman" w:hAnsi="SF Display" w:cs="Courier New"/>
-          <w:b/>
-          <w:color w:val="000000"/>
-          <w:lang w:eastAsia="es-ES"/>
-        </w:rPr>
-        <w:t>segue</w:t>
-      </w:r>
-      <w:proofErr w:type="spellEnd"/>
-      <w:r>
-        <w:rPr>
-          <w:rFonts w:ascii="SF Display" w:eastAsia="Times New Roman" w:hAnsi="SF Display" w:cs="Courier New"/>
-          <w:color w:val="000000"/>
-          <w:lang w:eastAsia="es-ES"/>
-        </w:rPr>
-        <w:t xml:space="preserve">: </w:t>
-      </w:r>
-      <w:r>
-        <w:rPr>
-          <w:rFonts w:ascii="SF Display" w:eastAsia="Times New Roman" w:hAnsi="SF Display" w:cs="Courier New"/>
-          <w:color w:val="000000"/>
-        </w:rPr>
-        <w:t>es una navegación hacia atrás, de tal forma que en lugar de crear una nueva vista lo que se hace es volver a una vista anterior.</w:t>
-      </w:r>
-    </w:p>
-    <w:p>
-      <w:pPr>
-        <w:pStyle w:val="ListParagraph"/>
-        <w:tabs>
-          <w:tab w:val="left" w:pos="916"/>
-          <w:tab w:val="left" w:pos="1832"/>
-          <w:tab w:val="left" w:pos="2748"/>
-          <w:tab w:val="left" w:pos="3664"/>
-          <w:tab w:val="left" w:pos="4580"/>
-          <w:tab w:val="left" w:pos="5496"/>
-          <w:tab w:val="left" w:pos="6412"/>
-          <w:tab w:val="left" w:pos="7328"/>
-          <w:tab w:val="left" w:pos="8244"/>
-          <w:tab w:val="left" w:pos="9160"/>
-          <w:tab w:val="left" w:pos="10076"/>
-          <w:tab w:val="left" w:pos="10992"/>
-          <w:tab w:val="left" w:pos="11908"/>
-          <w:tab w:val="left" w:pos="12824"/>
-          <w:tab w:val="left" w:pos="13740"/>
-          <w:tab w:val="left" w:pos="14656"/>
-        </w:tabs>
-        <w:spacing w:afterLines="40" w:after="96" w:line="240" w:lineRule="auto"/>
-        <w:ind w:left="1440"/>
-        <w:contextualSpacing w:val="0"/>
-        <w:textAlignment w:val="baseline"/>
-        <w:rPr>
-          <w:rFonts w:ascii="SF Display" w:eastAsia="Times New Roman" w:hAnsi="SF Display" w:cs="Courier New"/>
-          <w:color w:val="000000"/>
-          <w:lang w:eastAsia="es-ES"/>
-        </w:rPr>
-      </w:pPr>
-      <w:r>
-        <w:rPr>
-          <w:rFonts w:ascii="SF Display" w:eastAsia="Times New Roman" w:hAnsi="SF Display" w:cs="Courier New"/>
-          <w:color w:val="000000"/>
-          <w:lang w:eastAsia="es-ES"/>
-        </w:rPr>
-        <w:t xml:space="preserve">En nuestro caso será necesario para añadir y actualizar comidas, de tal forma que la tabla recibirá una comida añadida o actualizada que se extraerá en el método </w:t>
-      </w:r>
-      <w:proofErr w:type="spellStart"/>
-      <w:r>
-        <w:rPr>
-          <w:rFonts w:ascii="SF Display" w:eastAsia="Times New Roman" w:hAnsi="SF Display" w:cs="Courier New"/>
-          <w:color w:val="000000"/>
-          <w:lang w:eastAsia="es-ES"/>
-        </w:rPr>
-        <w:t>unwindToMeaList</w:t>
-      </w:r>
-      <w:proofErr w:type="spellEnd"/>
-      <w:r>
-        <w:rPr>
-          <w:rFonts w:ascii="SF Display" w:eastAsia="Times New Roman" w:hAnsi="SF Display" w:cs="Courier New"/>
-          <w:color w:val="000000"/>
-          <w:lang w:eastAsia="es-ES"/>
-        </w:rPr>
-        <w:t xml:space="preserve"> (es donde llama la vista de añadir y actualizar comidas para hacer efectivo el </w:t>
-      </w:r>
-      <w:proofErr w:type="spellStart"/>
-      <w:r>
-        <w:rPr>
-          <w:rFonts w:ascii="SF Display" w:eastAsia="Times New Roman" w:hAnsi="SF Display" w:cs="Courier New"/>
-          <w:color w:val="000000"/>
-          <w:lang w:eastAsia="es-ES"/>
-        </w:rPr>
-        <w:t>segue</w:t>
-      </w:r>
-      <w:proofErr w:type="spellEnd"/>
-      <w:r>
-        <w:rPr>
-          <w:rFonts w:ascii="SF Display" w:eastAsia="Times New Roman" w:hAnsi="SF Display" w:cs="Courier New"/>
-          <w:color w:val="000000"/>
-          <w:lang w:eastAsia="es-ES"/>
-        </w:rPr>
-        <w:t xml:space="preserve"> </w:t>
-      </w:r>
-      <w:proofErr w:type="spellStart"/>
-      <w:r>
-        <w:rPr>
-          <w:rFonts w:ascii="SF Display" w:eastAsia="Times New Roman" w:hAnsi="SF Display" w:cs="Courier New"/>
-          <w:color w:val="000000"/>
-          <w:lang w:eastAsia="es-ES"/>
-        </w:rPr>
-        <w:t>unwind</w:t>
-      </w:r>
-      <w:proofErr w:type="spellEnd"/>
-      <w:r>
-        <w:rPr>
-          <w:rFonts w:ascii="SF Display" w:eastAsia="Times New Roman" w:hAnsi="SF Display" w:cs="Courier New"/>
-          <w:color w:val="000000"/>
-          <w:lang w:eastAsia="es-ES"/>
-        </w:rPr>
-        <w:t>).</w:t>
-      </w:r>
-    </w:p>
-    <w:p>
-      <w:pPr>
-        <w:pStyle w:val="ListParagraph"/>
-        <w:tabs>
-          <w:tab w:val="left" w:pos="916"/>
-          <w:tab w:val="left" w:pos="1832"/>
-          <w:tab w:val="left" w:pos="2748"/>
-          <w:tab w:val="left" w:pos="3664"/>
-          <w:tab w:val="left" w:pos="4580"/>
-          <w:tab w:val="left" w:pos="5496"/>
-          <w:tab w:val="left" w:pos="6412"/>
-          <w:tab w:val="left" w:pos="7328"/>
-          <w:tab w:val="left" w:pos="8244"/>
-          <w:tab w:val="left" w:pos="9160"/>
-          <w:tab w:val="left" w:pos="10076"/>
-          <w:tab w:val="left" w:pos="10992"/>
-          <w:tab w:val="left" w:pos="11908"/>
-          <w:tab w:val="left" w:pos="12824"/>
-          <w:tab w:val="left" w:pos="13740"/>
-          <w:tab w:val="left" w:pos="14656"/>
-        </w:tabs>
-        <w:spacing w:afterLines="40" w:after="96" w:line="240" w:lineRule="auto"/>
-        <w:ind w:left="1440"/>
-        <w:contextualSpacing w:val="0"/>
-        <w:textAlignment w:val="baseline"/>
-        <w:rPr>
-          <w:rFonts w:ascii="SF Display" w:eastAsia="Times New Roman" w:hAnsi="SF Display" w:cs="Courier New"/>
-          <w:color w:val="000000"/>
-          <w:lang w:eastAsia="es-ES"/>
-        </w:rPr>
-      </w:pPr>
-    </w:p>
-    <w:p>
-      <w:pPr>
-        <w:pStyle w:val="ListParagraph"/>
-        <w:numPr>
-          <w:ilvl w:val="0"/>
-          <w:numId w:val="14"/>
-        </w:numPr>
-        <w:rPr>
-          <w:rFonts w:ascii="SF Display" w:hAnsi="SF Display"/>
-        </w:rPr>
-      </w:pPr>
-      <w:proofErr w:type="spellStart"/>
-      <w:r>
-        <w:rPr>
-          <w:rFonts w:ascii="SF Display" w:hAnsi="SF Display"/>
-          <w:b/>
-        </w:rPr>
-        <w:t>Bars</w:t>
-      </w:r>
-      <w:proofErr w:type="spellEnd"/>
-      <w:r>
-        <w:rPr>
-          <w:rFonts w:ascii="SF Display" w:hAnsi="SF Display"/>
-        </w:rPr>
-        <w:t>:</w:t>
-      </w:r>
-    </w:p>
-    <w:p>
-      <w:pPr>
-        <w:pStyle w:val="ListParagraph"/>
-        <w:numPr>
-          <w:ilvl w:val="1"/>
-          <w:numId w:val="14"/>
-        </w:numPr>
-        <w:spacing w:after="40"/>
-        <w:ind w:hanging="357"/>
-        <w:contextualSpacing w:val="0"/>
-        <w:rPr>
-          <w:rFonts w:ascii="SF Display" w:hAnsi="SF Display"/>
-        </w:rPr>
-      </w:pPr>
-      <w:proofErr w:type="spellStart"/>
-      <w:r>
-        <w:rPr>
-          <w:rFonts w:ascii="SF Display" w:hAnsi="SF Display"/>
-          <w:b/>
-        </w:rPr>
-        <w:t>Search</w:t>
-      </w:r>
-      <w:proofErr w:type="spellEnd"/>
-      <w:r>
-        <w:rPr>
-          <w:rFonts w:ascii="SF Display" w:hAnsi="SF Display"/>
-          <w:b/>
-        </w:rPr>
-        <w:t xml:space="preserve"> bar</w:t>
-      </w:r>
-      <w:r>
-        <w:rPr>
-          <w:rFonts w:ascii="SF Display" w:hAnsi="SF Display"/>
-        </w:rPr>
-        <w:t>:</w:t>
-      </w:r>
-      <w:r>
-        <w:rPr>
-          <w:rFonts w:ascii="SF Display" w:hAnsi="SF Display"/>
-        </w:rPr>
-        <w:t xml:space="preserve"> acepta texto como entrada que puede utilizarse en una búsqueda. Nosotros utilizaremos estos componentes:</w:t>
-      </w:r>
-    </w:p>
-    <w:p>
-      <w:pPr>
-        <w:pStyle w:val="ListParagraph"/>
-        <w:numPr>
-          <w:ilvl w:val="2"/>
-          <w:numId w:val="14"/>
-        </w:numPr>
-        <w:spacing w:after="40"/>
-        <w:ind w:hanging="357"/>
-        <w:contextualSpacing w:val="0"/>
-        <w:rPr>
-          <w:rFonts w:ascii="SF Display" w:hAnsi="SF Display"/>
-        </w:rPr>
-      </w:pPr>
-      <w:r>
-        <w:rPr>
-          <w:rFonts w:ascii="SF Display" w:hAnsi="SF Display"/>
-          <w:b/>
-        </w:rPr>
-        <w:t>Campo de texto para búsqueda</w:t>
-      </w:r>
-      <w:r>
-        <w:rPr>
-          <w:rFonts w:ascii="SF Display" w:hAnsi="SF Display"/>
-        </w:rPr>
-        <w:t>.</w:t>
-      </w:r>
-    </w:p>
-    <w:p>
-      <w:pPr>
-        <w:pStyle w:val="ListParagraph"/>
-        <w:numPr>
-          <w:ilvl w:val="2"/>
-          <w:numId w:val="14"/>
-        </w:numPr>
-        <w:spacing w:after="40"/>
-        <w:ind w:hanging="357"/>
-        <w:contextualSpacing w:val="0"/>
-        <w:rPr>
-          <w:rFonts w:ascii="SF Display" w:hAnsi="SF Display"/>
-        </w:rPr>
-      </w:pPr>
-      <w:r>
-        <w:rPr>
-          <w:rFonts w:ascii="SF Display" w:hAnsi="SF Display"/>
-          <w:b/>
-        </w:rPr>
-        <w:t>Botón para limpiado</w:t>
-      </w:r>
-      <w:r>
-        <w:rPr>
-          <w:rFonts w:ascii="SF Display" w:hAnsi="SF Display"/>
-        </w:rPr>
-        <w:t>.</w:t>
-      </w:r>
-    </w:p>
-    <w:p>
-      <w:pPr>
-        <w:pStyle w:val="ListParagraph"/>
-        <w:numPr>
-          <w:ilvl w:val="2"/>
-          <w:numId w:val="14"/>
-        </w:numPr>
-        <w:spacing w:after="40"/>
-        <w:ind w:hanging="357"/>
-        <w:contextualSpacing w:val="0"/>
-        <w:rPr>
-          <w:rFonts w:ascii="SF Display" w:hAnsi="SF Display"/>
-        </w:rPr>
-      </w:pPr>
-      <w:r>
-        <w:rPr>
-          <w:rFonts w:ascii="SF Display" w:hAnsi="SF Display"/>
-          <w:b/>
-        </w:rPr>
-        <w:t>Título descriptivo</w:t>
-      </w:r>
-      <w:r>
-        <w:rPr>
-          <w:rFonts w:ascii="SF Display" w:hAnsi="SF Display"/>
-        </w:rPr>
-        <w:t>.</w:t>
-      </w:r>
-    </w:p>
-    <w:p>
-      <w:pPr>
-        <w:pStyle w:val="ListParagraph"/>
-        <w:numPr>
-          <w:ilvl w:val="1"/>
-          <w:numId w:val="14"/>
-        </w:numPr>
-        <w:spacing w:after="40"/>
-        <w:ind w:hanging="357"/>
-        <w:contextualSpacing w:val="0"/>
-        <w:rPr>
-          <w:rFonts w:ascii="SF Display" w:hAnsi="SF Display"/>
-        </w:rPr>
-      </w:pPr>
-      <w:proofErr w:type="spellStart"/>
-      <w:r>
-        <w:rPr>
-          <w:rFonts w:ascii="SF Display" w:hAnsi="SF Display"/>
-          <w:b/>
-        </w:rPr>
-        <w:t>Scope</w:t>
-      </w:r>
-      <w:proofErr w:type="spellEnd"/>
-      <w:r>
-        <w:rPr>
-          <w:rFonts w:ascii="SF Display" w:hAnsi="SF Display"/>
-          <w:b/>
-        </w:rPr>
-        <w:t xml:space="preserve"> bar:</w:t>
-      </w:r>
-      <w:r>
-        <w:rPr>
-          <w:rFonts w:ascii="SF Display" w:hAnsi="SF Display"/>
-        </w:rPr>
-        <w:t xml:space="preserve"> define el ámbito de la búsqueda y se combina con la barra de búsqueda. En esta barra aparecen categorías claramente definidas, que en nuestro caso serán Nombre y Valoración.</w:t>
-      </w:r>
-    </w:p>
-    <w:p>
-      <w:pPr>
-        <w:pStyle w:val="ListParagraph"/>
-        <w:spacing w:after="40"/>
-        <w:ind w:left="1440"/>
-        <w:contextualSpacing w:val="0"/>
-        <w:rPr>
-          <w:rFonts w:ascii="SF Display" w:hAnsi="SF Display"/>
-          <w:b/>
-        </w:rPr>
-      </w:pPr>
-    </w:p>
-    <w:p>
-      <w:pPr>
-        <w:pStyle w:val="ListParagraph"/>
-        <w:spacing w:after="40"/>
-        <w:ind w:left="1440"/>
-        <w:contextualSpacing w:val="0"/>
-        <w:rPr>
-          <w:rFonts w:ascii="SF Display" w:hAnsi="SF Display"/>
-        </w:rPr>
-      </w:pPr>
-      <w:r>
-        <w:rPr>
-          <w:noProof/>
-          <w:lang w:eastAsia="es-ES"/>
-        </w:rPr>
-        <w:lastRenderedPageBreak/>
-        <w:drawing>
-          <wp:inline distT="0" distB="0" distL="0" distR="0" wp14:anchorId="0B47176D" wp14:editId="472AC05C">
-            <wp:extent cx="3819525" cy="933450"/>
-            <wp:effectExtent l="0" t="0" r="9525" b="0"/>
-            <wp:docPr id="11" name="Picture 11"/>
-            <wp:cNvGraphicFramePr>
-              <a:graphicFrameLocks xmlns:a="http://schemas.openxmlformats.org/drawingml/2006/main" noChangeAspect="1"/>
-            </wp:cNvGraphicFramePr>
-            <a:graphic xmlns:a="http://schemas.openxmlformats.org/drawingml/2006/main">
-              <a:graphicData uri="http://schemas.openxmlformats.org/drawingml/2006/picture">
-                <pic:pic xmlns:pic="http://schemas.openxmlformats.org/drawingml/2006/picture">
-                  <pic:nvPicPr>
-                    <pic:cNvPr id="1" name=""/>
-                    <pic:cNvPicPr/>
-                  </pic:nvPicPr>
-                  <pic:blipFill>
-                    <a:blip r:embed="rId14"/>
-                    <a:stretch>
-                      <a:fillRect/>
-                    </a:stretch>
-                  </pic:blipFill>
-                  <pic:spPr>
-                    <a:xfrm>
-                      <a:off x="0" y="0"/>
-                      <a:ext cx="3819525" cy="933450"/>
-                    </a:xfrm>
-                    <a:prstGeom prst="rect">
-                      <a:avLst/>
-                    </a:prstGeom>
-                  </pic:spPr>
-                </pic:pic>
-              </a:graphicData>
-            </a:graphic>
-          </wp:inline>
-        </w:drawing>
-      </w:r>
-    </w:p>
-    <w:p>
-      <w:pPr>
-        <w:pStyle w:val="Caption"/>
-        <w:jc w:val="center"/>
-        <w:rPr>
-          <w:rFonts w:ascii="SF Display" w:hAnsi="SF Display"/>
-          <w:i w:val="0"/>
-        </w:rPr>
-      </w:pPr>
-      <w:r>
-        <w:rPr>
-          <w:rFonts w:ascii="SF Display" w:hAnsi="SF Display"/>
-          <w:i w:val="0"/>
-        </w:rPr>
-        <w:t xml:space="preserve">Figura </w:t>
-      </w:r>
-      <w:r>
-        <w:rPr>
-          <w:rFonts w:ascii="SF Display" w:hAnsi="SF Display"/>
-          <w:i w:val="0"/>
-        </w:rPr>
-        <w:fldChar w:fldCharType="begin"/>
-      </w:r>
-      <w:r>
-        <w:rPr>
-          <w:rFonts w:ascii="SF Display" w:hAnsi="SF Display"/>
-          <w:i w:val="0"/>
-        </w:rPr>
-        <w:instrText xml:space="preserve"> SEQ Figura \* ARABIC </w:instrText>
-      </w:r>
-      <w:r>
-        <w:rPr>
-          <w:rFonts w:ascii="SF Display" w:hAnsi="SF Display"/>
-          <w:i w:val="0"/>
-        </w:rPr>
-        <w:fldChar w:fldCharType="separate"/>
-      </w:r>
-      <w:r>
-        <w:rPr>
-          <w:rFonts w:ascii="SF Display" w:hAnsi="SF Display"/>
-          <w:i w:val="0"/>
-          <w:noProof/>
-        </w:rPr>
-        <w:t>1</w:t>
-      </w:r>
-      <w:r>
-        <w:rPr>
-          <w:rFonts w:ascii="SF Display" w:hAnsi="SF Display"/>
-          <w:i w:val="0"/>
-        </w:rPr>
-        <w:fldChar w:fldCharType="end"/>
-      </w:r>
-      <w:r>
-        <w:rPr>
-          <w:rFonts w:ascii="SF Display" w:hAnsi="SF Display"/>
-          <w:i w:val="0"/>
-        </w:rPr>
-        <w:t>. La barra de búsqueda y los campos que implementaremos.</w:t>
-      </w:r>
-    </w:p>
-    <w:p>
-      <w:pPr>
-        <w:pStyle w:val="Heading1"/>
-        <w:numPr>
-          <w:ilvl w:val="0"/>
-          <w:numId w:val="0"/>
-        </w:numPr>
-        <w:ind w:left="432" w:hanging="432"/>
+      <w:bookmarkStart w:id="0" w:name="_GoBack"/>
+      <w:bookmarkEnd w:id="0"/>
+      <w:r>
         <w:rPr>
           <w:rFonts w:ascii="SF Display" w:hAnsi="SF Display"/>
           <w:sz w:val="32"/>
           <w:szCs w:val="32"/>
         </w:rPr>
-      </w:pPr>
-      <w:r>
+        <w:t>Implementación de la barra de búsqueda</w:t>
+      </w:r>
+    </w:p>
+    <w:p>
+      <w:pPr>
         <w:rPr>
           <w:rFonts w:ascii="SF Display" w:hAnsi="SF Display"/>
-          <w:sz w:val="32"/>
-          <w:szCs w:val="32"/>
-        </w:rPr>
-        <w:t>Implementación de la barra de búsqueda</w:t>
-      </w:r>
-    </w:p>
-    <w:p>
-      <w:pPr>
+        </w:rPr>
+      </w:pPr>
+      <w:r>
         <w:rPr>
           <w:rFonts w:ascii="SF Display" w:hAnsi="SF Display"/>
         </w:rPr>
-      </w:pPr>
+        <w:t xml:space="preserve">El punto de partida para nuestra aplicación será, como ya sabemos, la aplicación </w:t>
+      </w:r>
+      <w:proofErr w:type="spellStart"/>
       <w:r>
         <w:rPr>
           <w:rFonts w:ascii="SF Display" w:hAnsi="SF Display"/>
         </w:rPr>
-        <w:t xml:space="preserve">El punto de partida para nuestra aplicación será, como ya sabemos, la aplicación </w:t>
-      </w:r>
-      <w:proofErr w:type="spellStart"/>
+        <w:t>FoodTracker</w:t>
+      </w:r>
+      <w:proofErr w:type="spellEnd"/>
       <w:r>
         <w:rPr>
           <w:rFonts w:ascii="SF Display" w:hAnsi="SF Display"/>
         </w:rPr>
-        <w:t>FoodTracker</w:t>
-      </w:r>
-      <w:proofErr w:type="spellEnd"/>
-      <w:r>
-        <w:rPr>
-          <w:rFonts w:ascii="SF Display" w:hAnsi="SF Display"/>
-        </w:rPr>
         <w:t xml:space="preserve"> de las que nos provee Apple (</w:t>
       </w:r>
-      <w:hyperlink r:id="rId15" w:history="1">
+      <w:hyperlink r:id="rId13" w:history="1">
         <w:r>
           <w:rPr>
             <w:rStyle w:val="Hyperlink"/>
@@ -4038,7 +1159,7 @@
                     <pic:cNvPicPr/>
                   </pic:nvPicPr>
                   <pic:blipFill>
-                    <a:blip r:embed="rId16">
+                    <a:blip r:embed="rId14">
                       <a:extLst>
                         <a:ext uri="{28A0092B-C50C-407E-A947-70E740481C1C}">
                           <a14:useLocalDpi xmlns:a14="http://schemas.microsoft.com/office/drawing/2010/main" val="0"/>
@@ -4277,7 +1398,7 @@
           <w:sz w:val="18"/>
           <w:szCs w:val="18"/>
         </w:rPr>
-        <w:t>2</w:t>
+        <w:t>1</w:t>
       </w:r>
       <w:r>
         <w:rPr>
@@ -7985,7 +5106,7 @@
                     <pic:cNvPicPr/>
                   </pic:nvPicPr>
                   <pic:blipFill>
-                    <a:blip r:embed="rId17"/>
+                    <a:blip r:embed="rId15"/>
                     <a:stretch>
                       <a:fillRect/>
                     </a:stretch>
@@ -8049,7 +5170,7 @@
           <w:i w:val="0"/>
           <w:noProof/>
         </w:rPr>
-        <w:t>3</w:t>
+        <w:t>2</w:t>
       </w:r>
       <w:r>
         <w:rPr>
@@ -12187,7 +9308,7 @@
                     <pic:cNvPicPr/>
                   </pic:nvPicPr>
                   <pic:blipFill>
-                    <a:blip r:embed="rId18"/>
+                    <a:blip r:embed="rId16"/>
                     <a:stretch>
                       <a:fillRect/>
                     </a:stretch>
@@ -12251,7 +9372,7 @@
           <w:i w:val="0"/>
           <w:noProof/>
         </w:rPr>
-        <w:t>4</w:t>
+        <w:t>3</w:t>
       </w:r>
       <w:r>
         <w:rPr>
@@ -18144,7 +15265,7 @@
                     <pic:cNvPicPr/>
                   </pic:nvPicPr>
                   <pic:blipFill>
-                    <a:blip r:embed="rId19" cstate="print">
+                    <a:blip r:embed="rId17" cstate="print">
                       <a:extLst>
                         <a:ext uri="{28A0092B-C50C-407E-A947-70E740481C1C}">
                           <a14:useLocalDpi xmlns:a14="http://schemas.microsoft.com/office/drawing/2010/main" val="0"/>
@@ -18198,7 +15319,7 @@
                     <pic:cNvPicPr/>
                   </pic:nvPicPr>
                   <pic:blipFill>
-                    <a:blip r:embed="rId20"/>
+                    <a:blip r:embed="rId18"/>
                     <a:stretch>
                       <a:fillRect/>
                     </a:stretch>
@@ -18246,7 +15367,7 @@
                     <pic:cNvPicPr/>
                   </pic:nvPicPr>
                   <pic:blipFill>
-                    <a:blip r:embed="rId21"/>
+                    <a:blip r:embed="rId19"/>
                     <a:stretch>
                       <a:fillRect/>
                     </a:stretch>
@@ -18400,7 +15521,7 @@
           <w:i w:val="0"/>
           <w:noProof/>
         </w:rPr>
-        <w:t>5</w:t>
+        <w:t>4</w:t>
       </w:r>
       <w:r>
         <w:rPr>
@@ -19377,8 +16498,6 @@
         </w:rPr>
         <w:t>}</w:t>
       </w:r>
-      <w:bookmarkStart w:id="0" w:name="_GoBack"/>
-      <w:bookmarkEnd w:id="0"/>
     </w:p>
     <w:p>
       <w:pPr>
@@ -22465,7 +19584,7 @@
                     <pic:cNvPicPr/>
                   </pic:nvPicPr>
                   <pic:blipFill>
-                    <a:blip r:embed="rId22" cstate="print">
+                    <a:blip r:embed="rId20" cstate="print">
                       <a:extLst>
                         <a:ext uri="{28A0092B-C50C-407E-A947-70E740481C1C}">
                           <a14:useLocalDpi xmlns:a14="http://schemas.microsoft.com/office/drawing/2010/main" val="0"/>
@@ -22521,7 +19640,7 @@
                     <pic:cNvPicPr/>
                   </pic:nvPicPr>
                   <pic:blipFill>
-                    <a:blip r:embed="rId23" cstate="print">
+                    <a:blip r:embed="rId21" cstate="print">
                       <a:extLst>
                         <a:ext uri="{28A0092B-C50C-407E-A947-70E740481C1C}">
                           <a14:useLocalDpi xmlns:a14="http://schemas.microsoft.com/office/drawing/2010/main" val="0"/>
@@ -22594,7 +19713,7 @@
           <w:i w:val="0"/>
           <w:noProof/>
         </w:rPr>
-        <w:t>6</w:t>
+        <w:t>5</w:t>
       </w:r>
       <w:r>
         <w:rPr>
@@ -22612,7 +19731,7 @@
       </w:r>
     </w:p>
     <w:sectPr>
-      <w:footerReference w:type="default" r:id="rId24"/>
+      <w:footerReference w:type="default" r:id="rId22"/>
       <w:pgSz w:w="11906" w:h="16838"/>
       <w:pgMar w:top="1417" w:right="1701" w:bottom="1417" w:left="1701" w:header="708" w:footer="708" w:gutter="0"/>
       <w:pgNumType w:start="0"/>
@@ -22688,7 +19807,7 @@
         <w:noProof/>
         <w:color w:val="5B9BD5" w:themeColor="accent1"/>
       </w:rPr>
-      <w:t>11</w:t>
+      <w:t>10</w:t>
     </w:r>
     <w:r>
       <w:rPr>
@@ -25114,7 +22233,7 @@
 </file>
 
 <file path=customXml/itemProps2.xml><?xml version="1.0" encoding="utf-8"?>
-<ds:datastoreItem xmlns:ds="http://schemas.openxmlformats.org/officeDocument/2006/customXml" ds:itemID="{FA806F70-6BD9-4C0B-8EF9-13D843EC16EB}">
+<ds:datastoreItem xmlns:ds="http://schemas.openxmlformats.org/officeDocument/2006/customXml" ds:itemID="{64B06A4C-B385-4CA0-A20C-BBB669FF97AF}">
   <ds:schemaRefs>
     <ds:schemaRef ds:uri="http://schemas.openxmlformats.org/officeDocument/2006/bibliography"/>
   </ds:schemaRefs>

</xml_diff>